<commit_message>
Setting group member names and details for report
</commit_message>
<xml_diff>
--- a/7COM1079_Final report_template.docx
+++ b/7COM1079_Final report_template.docx
@@ -11,59 +11,16 @@
           <w:rFonts w:ascii="Times New Roman" w:eastAsia="Times New Roman" w:hAnsi="Times New Roman" w:cs="Times New Roman"/>
           <w:color w:val="2D3B45"/>
           <w:kern w:val="0"/>
-          <w:highlight w:val="yellow"/>
           <w:lang w:eastAsia="en-GB"/>
           <w14:ligatures w14:val="none"/>
         </w:rPr>
       </w:pPr>
-      <w:r>
-        <w:rPr>
-          <w:rFonts w:ascii="Times New Roman" w:eastAsia="Times New Roman" w:hAnsi="Times New Roman" w:cs="Times New Roman"/>
-          <w:i/>
-          <w:color w:val="2D3B45"/>
-          <w:kern w:val="0"/>
-          <w:highlight w:val="yellow"/>
-          <w:lang w:eastAsia="en-GB"/>
-          <w14:ligatures w14:val="none"/>
-        </w:rPr>
-        <w:t xml:space="preserve">Please delete all the </w:t>
-      </w:r>
-      <w:r>
-        <w:rPr>
-          <w:rFonts w:ascii="Times New Roman" w:eastAsia="Times New Roman" w:hAnsi="Times New Roman" w:cs="Times New Roman"/>
-          <w:i/>
-          <w:color w:val="2D3B45"/>
-          <w:kern w:val="0"/>
-          <w:highlight w:val="yellow"/>
-          <w:lang w:eastAsia="en-GB"/>
-          <w14:ligatures w14:val="none"/>
-        </w:rPr>
-        <w:t>italic</w:t>
-      </w:r>
-      <w:r>
-        <w:rPr>
-          <w:rFonts w:ascii="Times New Roman" w:eastAsia="Times New Roman" w:hAnsi="Times New Roman" w:cs="Times New Roman"/>
-          <w:i/>
-          <w:color w:val="2D3B45"/>
-          <w:kern w:val="0"/>
-          <w:highlight w:val="yellow"/>
-          <w:lang w:eastAsia="en-GB"/>
-          <w14:ligatures w14:val="none"/>
-        </w:rPr>
-        <w:t xml:space="preserve"> text before submission. It is here just for your reference</w:t>
-      </w:r>
-      <w:r>
-        <w:rPr>
-          <w:rFonts w:ascii="Times New Roman" w:eastAsia="Times New Roman" w:hAnsi="Times New Roman" w:cs="Times New Roman"/>
-          <w:color w:val="2D3B45"/>
-          <w:kern w:val="0"/>
-          <w:highlight w:val="yellow"/>
-          <w:lang w:eastAsia="en-GB"/>
-          <w14:ligatures w14:val="none"/>
-        </w:rPr>
-        <w:t>.</w:t>
-      </w:r>
-      <w:r>
+    </w:p>
+    <w:p>
+      <w:pPr>
+        <w:shd w:val="clear" w:color="auto" w:fill="FFFFFF" w:themeFill="background1"/>
+        <w:jc w:val="center"/>
+        <w:outlineLvl w:val="1"/>
         <w:rPr>
           <w:rFonts w:ascii="Times New Roman" w:eastAsia="Times New Roman" w:hAnsi="Times New Roman" w:cs="Times New Roman"/>
           <w:color w:val="2D3B45"/>
@@ -71,8 +28,7 @@
           <w:lang w:eastAsia="en-GB"/>
           <w14:ligatures w14:val="none"/>
         </w:rPr>
-        <w:t xml:space="preserve"> </w:t>
-      </w:r>
+      </w:pPr>
     </w:p>
     <w:p>
       <w:pPr>
@@ -81,122 +37,12 @@
         <w:outlineLvl w:val="1"/>
         <w:rPr>
           <w:rFonts w:ascii="Times New Roman" w:eastAsia="Times New Roman" w:hAnsi="Times New Roman" w:cs="Times New Roman"/>
-          <w:i/>
-          <w:color w:val="2D3B45"/>
-          <w:kern w:val="0"/>
-          <w:highlight w:val="yellow"/>
-          <w:lang w:eastAsia="en-GB"/>
-          <w14:ligatures w14:val="none"/>
-        </w:rPr>
-      </w:pPr>
-      <w:r>
-        <w:rPr>
-          <w:rFonts w:ascii="Times New Roman" w:eastAsia="Times New Roman" w:hAnsi="Times New Roman" w:cs="Times New Roman"/>
-          <w:i/>
-          <w:color w:val="2D3B45"/>
-          <w:kern w:val="0"/>
-          <w:highlight w:val="yellow"/>
-          <w:lang w:eastAsia="en-GB"/>
-          <w14:ligatures w14:val="none"/>
-        </w:rPr>
-        <w:t>Further: data set – DS, research question – RQ</w:t>
-      </w:r>
-    </w:p>
-    <w:p>
-      <w:pPr>
-        <w:shd w:val="clear" w:color="auto" w:fill="FFFFFF" w:themeFill="background1"/>
-        <w:jc w:val="center"/>
-        <w:outlineLvl w:val="1"/>
-        <w:rPr>
-          <w:rFonts w:ascii="Times New Roman" w:eastAsia="Times New Roman" w:hAnsi="Times New Roman" w:cs="Times New Roman"/>
-          <w:i/>
-          <w:iCs/>
-          <w:color w:val="2D3B45"/>
-          <w:kern w:val="0"/>
-          <w:highlight w:val="yellow"/>
-          <w:lang w:eastAsia="en-GB"/>
-          <w14:ligatures w14:val="none"/>
-        </w:rPr>
-      </w:pPr>
-      <w:r>
-        <w:rPr>
-          <w:rFonts w:ascii="Times New Roman" w:eastAsia="Times New Roman" w:hAnsi="Times New Roman" w:cs="Times New Roman"/>
-          <w:i/>
-          <w:iCs/>
-          <w:color w:val="2D3B45"/>
-          <w:kern w:val="0"/>
-          <w:highlight w:val="yellow"/>
-          <w:lang w:eastAsia="en-GB"/>
-          <w14:ligatures w14:val="none"/>
-        </w:rPr>
-        <w:t>The mark (</w:t>
-      </w:r>
-      <w:r>
-        <w:rPr>
-          <w:rFonts w:ascii="Times New Roman" w:eastAsia="Times New Roman" w:hAnsi="Times New Roman" w:cs="Times New Roman"/>
-          <w:b/>
-          <w:bCs/>
-          <w:i/>
-          <w:iCs/>
-          <w:color w:val="2D3B45"/>
-          <w:kern w:val="0"/>
-          <w:highlight w:val="yellow"/>
-          <w:lang w:eastAsia="en-GB"/>
-          <w14:ligatures w14:val="none"/>
-        </w:rPr>
-        <w:t>x words</w:t>
-      </w:r>
-      <w:r>
-        <w:rPr>
-          <w:rFonts w:ascii="Times New Roman" w:eastAsia="Times New Roman" w:hAnsi="Times New Roman" w:cs="Times New Roman"/>
-          <w:i/>
-          <w:iCs/>
-          <w:color w:val="2D3B45"/>
-          <w:kern w:val="0"/>
-          <w:highlight w:val="yellow"/>
-          <w:lang w:eastAsia="en-GB"/>
-          <w14:ligatures w14:val="none"/>
-        </w:rPr>
-        <w:t xml:space="preserve">) after each subchapter states the word count limit. This indicates the expected amount of information which you can exceed </w:t>
-      </w:r>
-      <w:r>
-        <w:rPr>
-          <w:rFonts w:ascii="Times New Roman" w:eastAsia="Times New Roman" w:hAnsi="Times New Roman" w:cs="Times New Roman"/>
-          <w:i/>
-          <w:iCs/>
-          <w:color w:val="2D3B45"/>
-          <w:kern w:val="0"/>
-          <w:highlight w:val="yellow"/>
-          <w:lang w:eastAsia="en-GB"/>
-          <w14:ligatures w14:val="none"/>
-        </w:rPr>
-        <w:t>by</w:t>
-      </w:r>
-      <w:r>
-        <w:rPr>
-          <w:rFonts w:ascii="Times New Roman" w:eastAsia="Times New Roman" w:hAnsi="Times New Roman" w:cs="Times New Roman"/>
-          <w:i/>
-          <w:iCs/>
-          <w:color w:val="2D3B45"/>
-          <w:kern w:val="0"/>
-          <w:highlight w:val="yellow"/>
-          <w:lang w:eastAsia="en-GB"/>
-          <w14:ligatures w14:val="none"/>
-        </w:rPr>
-        <w:t xml:space="preserve"> 10% without losing the mark.</w:t>
-      </w:r>
-      <w:r>
-        <w:rPr>
-          <w:rFonts w:ascii="Times New Roman" w:eastAsia="Times New Roman" w:hAnsi="Times New Roman" w:cs="Times New Roman"/>
-          <w:i/>
-          <w:iCs/>
           <w:color w:val="2D3B45"/>
           <w:kern w:val="0"/>
           <w:lang w:eastAsia="en-GB"/>
           <w14:ligatures w14:val="none"/>
         </w:rPr>
-        <w:t xml:space="preserve"> </w:t>
-      </w:r>
+      </w:pPr>
     </w:p>
     <w:p>
       <w:pPr>
@@ -211,12 +57,7 @@
           <w14:ligatures w14:val="none"/>
         </w:rPr>
       </w:pPr>
-    </w:p>
-    <w:p>
-      <w:pPr>
-        <w:shd w:val="clear" w:color="auto" w:fill="FFFFFF" w:themeFill="background1"/>
-        <w:jc w:val="center"/>
-        <w:outlineLvl w:val="1"/>
+      <w:r>
         <w:rPr>
           <w:rFonts w:ascii="Times New Roman" w:eastAsia="Times New Roman" w:hAnsi="Times New Roman" w:cs="Times New Roman"/>
           <w:color w:val="2D3B45"/>
@@ -224,13 +65,9 @@
           <w:lang w:eastAsia="en-GB"/>
           <w14:ligatures w14:val="none"/>
         </w:rPr>
-      </w:pPr>
-    </w:p>
-    <w:p>
-      <w:pPr>
-        <w:shd w:val="clear" w:color="auto" w:fill="FFFFFF" w:themeFill="background1"/>
-        <w:jc w:val="center"/>
-        <w:outlineLvl w:val="1"/>
+        <w:t>7COM1079-0901-202</w:t>
+      </w:r>
+      <w:r>
         <w:rPr>
           <w:rFonts w:ascii="Times New Roman" w:eastAsia="Times New Roman" w:hAnsi="Times New Roman" w:cs="Times New Roman"/>
           <w:color w:val="2D3B45"/>
@@ -238,13 +75,9 @@
           <w:lang w:eastAsia="en-GB"/>
           <w14:ligatures w14:val="none"/>
         </w:rPr>
-      </w:pPr>
-    </w:p>
-    <w:p>
-      <w:pPr>
-        <w:shd w:val="clear" w:color="auto" w:fill="FFFFFF" w:themeFill="background1"/>
-        <w:jc w:val="center"/>
-        <w:outlineLvl w:val="1"/>
+        <w:t>5</w:t>
+      </w:r>
+      <w:r>
         <w:rPr>
           <w:rFonts w:ascii="Times New Roman" w:eastAsia="Times New Roman" w:hAnsi="Times New Roman" w:cs="Times New Roman"/>
           <w:color w:val="2D3B45"/>
@@ -252,537 +85,459 @@
           <w:lang w:eastAsia="en-GB"/>
           <w14:ligatures w14:val="none"/>
         </w:rPr>
-      </w:pPr>
-      <w:r>
-        <w:rPr>
-          <w:rFonts w:ascii="Times New Roman" w:eastAsia="Times New Roman" w:hAnsi="Times New Roman" w:cs="Times New Roman"/>
-          <w:color w:val="2D3B45"/>
-          <w:kern w:val="0"/>
-          <w:lang w:eastAsia="en-GB"/>
-          <w14:ligatures w14:val="none"/>
-        </w:rPr>
-        <w:t>7COM1079-0901-202</w:t>
-      </w:r>
-      <w:r>
-        <w:rPr>
-          <w:rFonts w:ascii="Times New Roman" w:eastAsia="Times New Roman" w:hAnsi="Times New Roman" w:cs="Times New Roman"/>
-          <w:color w:val="2D3B45"/>
-          <w:kern w:val="0"/>
-          <w:lang w:eastAsia="en-GB"/>
-          <w14:ligatures w14:val="none"/>
+        <w:t xml:space="preserve"> - Team Research and Development Project</w:t>
+      </w:r>
+    </w:p>
+    <w:p>
+      <w:pPr>
+        <w:rPr>
+          <w:rFonts w:ascii="Times New Roman" w:eastAsia="Times New Roman" w:hAnsi="Times New Roman" w:cs="Times New Roman"/>
+        </w:rPr>
+      </w:pPr>
+    </w:p>
+    <w:p>
+      <w:pPr>
+        <w:rPr>
+          <w:rFonts w:ascii="Times New Roman" w:eastAsia="Times New Roman" w:hAnsi="Times New Roman" w:cs="Times New Roman"/>
+        </w:rPr>
+      </w:pPr>
+    </w:p>
+    <w:p>
+      <w:pPr>
+        <w:rPr>
+          <w:rFonts w:ascii="Times New Roman" w:eastAsia="Times New Roman" w:hAnsi="Times New Roman" w:cs="Times New Roman"/>
+        </w:rPr>
+      </w:pPr>
+      <w:r>
+        <w:rPr>
+          <w:rFonts w:ascii="Times New Roman" w:eastAsia="Times New Roman" w:hAnsi="Times New Roman" w:cs="Times New Roman"/>
+        </w:rPr>
+        <w:t xml:space="preserve">Final report title: </w:t>
+      </w:r>
+      <w:r>
+        <w:rPr>
+          <w:rFonts w:ascii="Times New Roman" w:eastAsia="Times New Roman" w:hAnsi="Times New Roman" w:cs="Times New Roman"/>
+        </w:rPr>
+        <w:t xml:space="preserve"> </w:t>
+      </w:r>
+      <w:r>
+        <w:rPr>
+          <w:rFonts w:ascii="Times New Roman" w:eastAsia="Times New Roman" w:hAnsi="Times New Roman" w:cs="Times New Roman"/>
+          <w:b/>
+          <w:bCs/>
+        </w:rPr>
+        <w:t>Correlation between Global Sugar Production and Export Volumes, 2018/19–</w:t>
+      </w:r>
+      <w:r>
+        <w:rPr>
+          <w:rFonts w:ascii="Times New Roman" w:eastAsia="Times New Roman" w:hAnsi="Times New Roman" w:cs="Times New Roman"/>
+          <w:b/>
+          <w:bCs/>
+        </w:rPr>
+        <w:t>May</w:t>
+      </w:r>
+      <w:r>
+        <w:rPr>
+          <w:rFonts w:ascii="Times New Roman" w:eastAsia="Times New Roman" w:hAnsi="Times New Roman" w:cs="Times New Roman"/>
+          <w:b/>
+          <w:bCs/>
+        </w:rPr>
+        <w:t>2023/24</w:t>
+      </w:r>
+    </w:p>
+    <w:p>
+      <w:pPr>
+        <w:rPr>
+          <w:rFonts w:ascii="Times New Roman" w:eastAsia="Times New Roman" w:hAnsi="Times New Roman" w:cs="Times New Roman"/>
+        </w:rPr>
+      </w:pPr>
+    </w:p>
+    <w:p>
+      <w:pPr>
+        <w:rPr>
+          <w:rFonts w:ascii="Times New Roman" w:eastAsia="Times New Roman" w:hAnsi="Times New Roman" w:cs="Times New Roman"/>
+        </w:rPr>
+      </w:pPr>
+      <w:r>
+        <w:rPr>
+          <w:rFonts w:ascii="Times New Roman" w:eastAsia="Times New Roman" w:hAnsi="Times New Roman" w:cs="Times New Roman"/>
+        </w:rPr>
+        <w:t xml:space="preserve">Group </w:t>
+      </w:r>
+      <w:r>
+        <w:rPr>
+          <w:rFonts w:ascii="Times New Roman" w:eastAsia="Times New Roman" w:hAnsi="Times New Roman" w:cs="Times New Roman"/>
+        </w:rPr>
+        <w:t>ID</w:t>
+      </w:r>
+      <w:r>
+        <w:rPr>
+          <w:rFonts w:ascii="Times New Roman" w:eastAsia="Times New Roman" w:hAnsi="Times New Roman" w:cs="Times New Roman"/>
+        </w:rPr>
+        <w:t>:</w:t>
+      </w:r>
+      <w:r>
+        <w:rPr>
+          <w:rFonts w:ascii="Times New Roman" w:eastAsia="Times New Roman" w:hAnsi="Times New Roman" w:cs="Times New Roman"/>
+        </w:rPr>
+        <w:t xml:space="preserve"> B 185</w:t>
+      </w:r>
+    </w:p>
+    <w:p>
+      <w:pPr>
+        <w:rPr>
+          <w:rFonts w:ascii="Times New Roman" w:eastAsia="Times New Roman" w:hAnsi="Times New Roman" w:cs="Times New Roman"/>
+        </w:rPr>
+      </w:pPr>
+    </w:p>
+    <w:p>
+      <w:pPr>
+        <w:rPr>
+          <w:rFonts w:ascii="Times New Roman" w:eastAsia="Times New Roman" w:hAnsi="Times New Roman" w:cs="Times New Roman"/>
+        </w:rPr>
+      </w:pPr>
+      <w:r>
+        <w:rPr>
+          <w:rFonts w:ascii="Times New Roman" w:eastAsia="Times New Roman" w:hAnsi="Times New Roman" w:cs="Times New Roman"/>
+        </w:rPr>
+        <w:t xml:space="preserve">Dataset number: </w:t>
+      </w:r>
+      <w:r>
+        <w:rPr>
+          <w:rFonts w:ascii="Times New Roman" w:eastAsia="Times New Roman" w:hAnsi="Times New Roman" w:cs="Times New Roman"/>
+        </w:rPr>
+        <w:t>ds077</w:t>
+      </w:r>
+    </w:p>
+    <w:p>
+      <w:pPr>
+        <w:rPr>
+          <w:rFonts w:ascii="Times New Roman" w:eastAsia="Times New Roman" w:hAnsi="Times New Roman" w:cs="Times New Roman"/>
+        </w:rPr>
+      </w:pPr>
+    </w:p>
+    <w:p>
+      <w:pPr>
+        <w:rPr>
+          <w:rFonts w:ascii="Times New Roman" w:eastAsia="Times New Roman" w:hAnsi="Times New Roman" w:cs="Times New Roman"/>
+          <w:iCs/>
+          <w:color w:val="000000" w:themeColor="text1"/>
+        </w:rPr>
+      </w:pPr>
+      <w:r>
+        <w:rPr>
+          <w:rFonts w:ascii="Times New Roman" w:eastAsia="Times New Roman" w:hAnsi="Times New Roman" w:cs="Times New Roman"/>
+        </w:rPr>
+        <w:t xml:space="preserve">Prepared </w:t>
+      </w:r>
+      <w:r>
+        <w:rPr>
+          <w:rFonts w:ascii="Times New Roman" w:eastAsia="Times New Roman" w:hAnsi="Times New Roman" w:cs="Times New Roman"/>
+        </w:rPr>
+        <w:t xml:space="preserve">by: </w:t>
+      </w:r>
+      <w:r>
+        <w:rPr>
+          <w:rFonts w:ascii="Times New Roman" w:eastAsia="Times New Roman" w:hAnsi="Times New Roman" w:cs="Times New Roman"/>
+          <w:iCs/>
+          <w:color w:val="000000" w:themeColor="text1"/>
+        </w:rPr>
+        <w:t>Sardar Ammar Khan,24167504</w:t>
+      </w:r>
+    </w:p>
+    <w:p>
+      <w:pPr>
+        <w:rPr>
+          <w:rFonts w:ascii="Times New Roman" w:eastAsia="Times New Roman" w:hAnsi="Times New Roman" w:cs="Times New Roman"/>
+          <w:iCs/>
+          <w:color w:val="000000" w:themeColor="text1"/>
+        </w:rPr>
+      </w:pPr>
+      <w:r>
+        <w:rPr>
+          <w:rFonts w:ascii="Times New Roman" w:eastAsia="Times New Roman" w:hAnsi="Times New Roman" w:cs="Times New Roman"/>
+          <w:iCs/>
+          <w:color w:val="000000" w:themeColor="text1"/>
+        </w:rPr>
+        <w:t xml:space="preserve">                     Hafiz Farooq Ahmad,</w:t>
+      </w:r>
+      <w:r>
+        <w:rPr>
+          <w:rFonts w:ascii="Times New Roman" w:eastAsia="Times New Roman" w:hAnsi="Times New Roman" w:cs="Times New Roman"/>
+          <w:iCs/>
+          <w:color w:val="000000" w:themeColor="text1"/>
+        </w:rPr>
+        <w:t>24167374</w:t>
+      </w:r>
+    </w:p>
+    <w:p>
+      <w:pPr>
+        <w:rPr>
+          <w:rFonts w:ascii="Times New Roman" w:eastAsia="Times New Roman" w:hAnsi="Times New Roman" w:cs="Times New Roman"/>
+          <w:iCs/>
+          <w:color w:val="000000" w:themeColor="text1"/>
+        </w:rPr>
+      </w:pPr>
+      <w:r>
+        <w:rPr>
+          <w:rFonts w:ascii="Times New Roman" w:eastAsia="Times New Roman" w:hAnsi="Times New Roman" w:cs="Times New Roman"/>
+          <w:iCs/>
+          <w:color w:val="000000" w:themeColor="text1"/>
+        </w:rPr>
+        <w:t xml:space="preserve">                     Sanjay Kumar Anu,</w:t>
+      </w:r>
+      <w:r>
+        <w:rPr>
+          <w:rFonts w:ascii="Times New Roman" w:eastAsia="Times New Roman" w:hAnsi="Times New Roman" w:cs="Times New Roman"/>
+          <w:iCs/>
+          <w:color w:val="000000" w:themeColor="text1"/>
+        </w:rPr>
+        <w:t>24168250</w:t>
+      </w:r>
+    </w:p>
+    <w:p>
+      <w:pPr>
+        <w:rPr>
+          <w:rFonts w:ascii="Times New Roman" w:eastAsia="Times New Roman" w:hAnsi="Times New Roman" w:cs="Times New Roman"/>
+          <w:iCs/>
+          <w:color w:val="000000" w:themeColor="text1"/>
+        </w:rPr>
+      </w:pPr>
+      <w:r>
+        <w:rPr>
+          <w:rFonts w:ascii="Times New Roman" w:eastAsia="Times New Roman" w:hAnsi="Times New Roman" w:cs="Times New Roman"/>
+          <w:iCs/>
+          <w:color w:val="000000" w:themeColor="text1"/>
+        </w:rPr>
+        <w:t xml:space="preserve">                     Navateja Madineni,</w:t>
+      </w:r>
+      <w:r>
+        <w:rPr>
+          <w:rFonts w:ascii="Times New Roman" w:eastAsia="Times New Roman" w:hAnsi="Times New Roman" w:cs="Times New Roman"/>
+          <w:iCs/>
+          <w:color w:val="000000" w:themeColor="text1"/>
+        </w:rPr>
+        <w:t>24167972</w:t>
+      </w:r>
+    </w:p>
+    <w:p>
+      <w:pPr>
+        <w:rPr>
+          <w:rFonts w:ascii="Times New Roman" w:eastAsia="Times New Roman" w:hAnsi="Times New Roman" w:cs="Times New Roman"/>
+          <w:iCs/>
+          <w:color w:val="000000" w:themeColor="text1"/>
+        </w:rPr>
+      </w:pPr>
+      <w:r>
+        <w:rPr>
+          <w:rFonts w:ascii="Times New Roman" w:eastAsia="Times New Roman" w:hAnsi="Times New Roman" w:cs="Times New Roman"/>
+          <w:iCs/>
+          <w:color w:val="000000" w:themeColor="text1"/>
+        </w:rPr>
+        <w:t xml:space="preserve">                     Mohan Kumar Reddy Tammineni</w:t>
+      </w:r>
+      <w:r>
+        <w:rPr>
+          <w:rFonts w:ascii="Times New Roman" w:eastAsia="Times New Roman" w:hAnsi="Times New Roman" w:cs="Times New Roman"/>
+          <w:iCs/>
+          <w:color w:val="000000" w:themeColor="text1"/>
+        </w:rPr>
+        <w:t>,2416813</w:t>
+      </w:r>
+    </w:p>
+    <w:p>
+      <w:pPr>
+        <w:rPr>
+          <w:rFonts w:ascii="Times New Roman" w:eastAsia="Times New Roman" w:hAnsi="Times New Roman" w:cs="Times New Roman"/>
+          <w:iCs/>
+          <w:color w:val="000000" w:themeColor="text1"/>
+          <w:highlight w:val="yellow"/>
+        </w:rPr>
+      </w:pPr>
+      <w:r>
+        <w:rPr>
+          <w:rFonts w:ascii="Times New Roman" w:eastAsia="Times New Roman" w:hAnsi="Times New Roman" w:cs="Times New Roman"/>
+          <w:iCs/>
+          <w:color w:val="000000" w:themeColor="text1"/>
+        </w:rPr>
+        <w:t xml:space="preserve"> </w:t>
+      </w:r>
+    </w:p>
+    <w:p>
+      <w:pPr>
+        <w:rPr>
+          <w:rFonts w:ascii="Times New Roman" w:eastAsia="Times New Roman" w:hAnsi="Times New Roman" w:cs="Times New Roman"/>
+          <w:i/>
+          <w:highlight w:val="yellow"/>
+        </w:rPr>
+      </w:pPr>
+    </w:p>
+    <w:p>
+      <w:pPr>
+        <w:ind w:left="720"/>
+        <w:rPr>
+          <w:rFonts w:ascii="Times New Roman" w:eastAsia="Times New Roman" w:hAnsi="Times New Roman" w:cs="Times New Roman"/>
+          <w:i/>
+        </w:rPr>
+      </w:pPr>
+    </w:p>
+    <w:p>
+      <w:pPr>
+        <w:ind w:left="720"/>
+        <w:rPr>
+          <w:rFonts w:ascii="Times New Roman" w:eastAsia="Times New Roman" w:hAnsi="Times New Roman" w:cs="Times New Roman"/>
+          <w:i/>
+        </w:rPr>
+      </w:pPr>
+    </w:p>
+    <w:p>
+      <w:pPr>
+        <w:ind w:left="720"/>
+        <w:rPr>
+          <w:rFonts w:ascii="Times New Roman" w:eastAsia="Times New Roman" w:hAnsi="Times New Roman" w:cs="Times New Roman"/>
+          <w:i/>
+        </w:rPr>
+      </w:pPr>
+    </w:p>
+    <w:p>
+      <w:pPr>
+        <w:ind w:left="720"/>
+        <w:rPr>
+          <w:rFonts w:ascii="Times New Roman" w:eastAsia="Times New Roman" w:hAnsi="Times New Roman" w:cs="Times New Roman"/>
+          <w:i/>
+        </w:rPr>
+      </w:pPr>
+    </w:p>
+    <w:p>
+      <w:pPr>
+        <w:rPr>
+          <w:rFonts w:ascii="Times New Roman" w:eastAsia="Times New Roman" w:hAnsi="Times New Roman" w:cs="Times New Roman"/>
+        </w:rPr>
+      </w:pPr>
+    </w:p>
+    <w:p>
+      <w:pPr>
+        <w:rPr>
+          <w:rFonts w:ascii="Times New Roman" w:eastAsia="Times New Roman" w:hAnsi="Times New Roman" w:cs="Times New Roman"/>
+        </w:rPr>
+      </w:pPr>
+    </w:p>
+    <w:p>
+      <w:pPr>
+        <w:rPr>
+          <w:rFonts w:ascii="Times New Roman" w:eastAsia="Times New Roman" w:hAnsi="Times New Roman" w:cs="Times New Roman"/>
+        </w:rPr>
+      </w:pPr>
+    </w:p>
+    <w:p>
+      <w:pPr>
+        <w:rPr>
+          <w:rFonts w:ascii="Times New Roman" w:eastAsia="Times New Roman" w:hAnsi="Times New Roman" w:cs="Times New Roman"/>
+        </w:rPr>
+      </w:pPr>
+    </w:p>
+    <w:p>
+      <w:pPr>
+        <w:rPr>
+          <w:rFonts w:ascii="Times New Roman" w:eastAsia="Times New Roman" w:hAnsi="Times New Roman" w:cs="Times New Roman"/>
+        </w:rPr>
+      </w:pPr>
+    </w:p>
+    <w:p>
+      <w:pPr>
+        <w:rPr>
+          <w:rFonts w:ascii="Times New Roman" w:eastAsia="Times New Roman" w:hAnsi="Times New Roman" w:cs="Times New Roman"/>
+        </w:rPr>
+      </w:pPr>
+    </w:p>
+    <w:p>
+      <w:pPr>
+        <w:rPr>
+          <w:rFonts w:ascii="Times New Roman" w:eastAsia="Times New Roman" w:hAnsi="Times New Roman" w:cs="Times New Roman"/>
+        </w:rPr>
+      </w:pPr>
+    </w:p>
+    <w:p>
+      <w:pPr>
+        <w:rPr>
+          <w:rFonts w:ascii="Times New Roman" w:eastAsia="Times New Roman" w:hAnsi="Times New Roman" w:cs="Times New Roman"/>
+        </w:rPr>
+      </w:pPr>
+    </w:p>
+    <w:p>
+      <w:pPr>
+        <w:jc w:val="center"/>
+        <w:rPr>
+          <w:rFonts w:ascii="Times New Roman" w:eastAsia="Times New Roman" w:hAnsi="Times New Roman" w:cs="Times New Roman"/>
+        </w:rPr>
+      </w:pPr>
+      <w:r>
+        <w:rPr>
+          <w:rFonts w:ascii="Times New Roman" w:eastAsia="Times New Roman" w:hAnsi="Times New Roman" w:cs="Times New Roman"/>
+        </w:rPr>
+        <w:t>University of Hertfordshire</w:t>
+      </w:r>
+    </w:p>
+    <w:p>
+      <w:pPr>
+        <w:jc w:val="center"/>
+        <w:rPr>
+          <w:rFonts w:ascii="Times New Roman" w:eastAsia="Times New Roman" w:hAnsi="Times New Roman" w:cs="Times New Roman"/>
+        </w:rPr>
+      </w:pPr>
+      <w:r>
+        <w:rPr>
+          <w:rFonts w:ascii="Times New Roman" w:eastAsia="Times New Roman" w:hAnsi="Times New Roman" w:cs="Times New Roman"/>
+        </w:rPr>
+        <w:t>Hatfield, 202</w:t>
+      </w:r>
+      <w:r>
+        <w:rPr>
+          <w:rFonts w:ascii="Times New Roman" w:eastAsia="Times New Roman" w:hAnsi="Times New Roman" w:cs="Times New Roman"/>
         </w:rPr>
         <w:t>5</w:t>
       </w:r>
-      <w:r>
-        <w:rPr>
-          <w:rFonts w:ascii="Times New Roman" w:eastAsia="Times New Roman" w:hAnsi="Times New Roman" w:cs="Times New Roman"/>
-          <w:color w:val="2D3B45"/>
-          <w:kern w:val="0"/>
-          <w:lang w:eastAsia="en-GB"/>
-          <w14:ligatures w14:val="none"/>
-        </w:rPr>
-        <w:t xml:space="preserve"> - Team Research and Development Project</w:t>
-      </w:r>
-    </w:p>
-    <w:p>
-      <w:pPr>
-        <w:rPr>
-          <w:rFonts w:ascii="Times New Roman" w:eastAsia="Times New Roman" w:hAnsi="Times New Roman" w:cs="Times New Roman"/>
-        </w:rPr>
-      </w:pPr>
-    </w:p>
-    <w:p>
-      <w:pPr>
-        <w:rPr>
-          <w:rFonts w:ascii="Times New Roman" w:eastAsia="Times New Roman" w:hAnsi="Times New Roman" w:cs="Times New Roman"/>
-        </w:rPr>
-      </w:pPr>
-    </w:p>
-    <w:p>
-      <w:pPr>
-        <w:rPr>
-          <w:rFonts w:ascii="Times New Roman" w:eastAsia="Times New Roman" w:hAnsi="Times New Roman" w:cs="Times New Roman"/>
-        </w:rPr>
-      </w:pPr>
-      <w:r>
-        <w:rPr>
-          <w:rFonts w:ascii="Times New Roman" w:eastAsia="Times New Roman" w:hAnsi="Times New Roman" w:cs="Times New Roman"/>
-        </w:rPr>
-        <w:t xml:space="preserve">Final report title: </w:t>
-      </w:r>
-      <w:r>
-        <w:rPr>
-          <w:rFonts w:ascii="Times New Roman" w:eastAsia="Times New Roman" w:hAnsi="Times New Roman" w:cs="Times New Roman"/>
-        </w:rPr>
-        <w:t>(</w:t>
-      </w:r>
-      <w:r>
-        <w:rPr>
-          <w:rFonts w:ascii="Times New Roman" w:eastAsia="Times New Roman" w:hAnsi="Times New Roman" w:cs="Times New Roman"/>
-          <w:i/>
-        </w:rPr>
-        <w:t>t</w:t>
-      </w:r>
-      <w:r>
-        <w:rPr>
-          <w:rFonts w:ascii="Times New Roman" w:eastAsia="Times New Roman" w:hAnsi="Times New Roman" w:cs="Times New Roman"/>
-          <w:i/>
-        </w:rPr>
-        <w:t xml:space="preserve">he </w:t>
-      </w:r>
-      <w:r>
-        <w:rPr>
-          <w:rFonts w:ascii="Times New Roman" w:eastAsia="Times New Roman" w:hAnsi="Times New Roman" w:cs="Times New Roman"/>
-          <w:i/>
-        </w:rPr>
-        <w:t>t</w:t>
-      </w:r>
-      <w:r>
-        <w:rPr>
-          <w:rFonts w:ascii="Times New Roman" w:eastAsia="Times New Roman" w:hAnsi="Times New Roman" w:cs="Times New Roman"/>
-          <w:i/>
-        </w:rPr>
-        <w:t>opic of your research.</w:t>
-      </w:r>
-      <w:r>
-        <w:rPr>
-          <w:rFonts w:ascii="Times New Roman" w:eastAsia="Times New Roman" w:hAnsi="Times New Roman" w:cs="Times New Roman"/>
-          <w:i/>
-        </w:rPr>
-        <w:t>)</w:t>
-      </w:r>
-    </w:p>
-    <w:p>
-      <w:pPr>
-        <w:rPr>
-          <w:rFonts w:ascii="Times New Roman" w:eastAsia="Times New Roman" w:hAnsi="Times New Roman" w:cs="Times New Roman"/>
-        </w:rPr>
-      </w:pPr>
-    </w:p>
-    <w:p>
-      <w:pPr>
-        <w:rPr>
-          <w:rFonts w:ascii="Times New Roman" w:eastAsia="Times New Roman" w:hAnsi="Times New Roman" w:cs="Times New Roman"/>
-        </w:rPr>
-      </w:pPr>
-      <w:r>
-        <w:rPr>
-          <w:rFonts w:ascii="Times New Roman" w:eastAsia="Times New Roman" w:hAnsi="Times New Roman" w:cs="Times New Roman"/>
-        </w:rPr>
-        <w:t xml:space="preserve">Group </w:t>
-      </w:r>
-      <w:r>
-        <w:rPr>
-          <w:rFonts w:ascii="Times New Roman" w:eastAsia="Times New Roman" w:hAnsi="Times New Roman" w:cs="Times New Roman"/>
-        </w:rPr>
-        <w:t>ID</w:t>
-      </w:r>
-      <w:r>
-        <w:rPr>
-          <w:rFonts w:ascii="Times New Roman" w:eastAsia="Times New Roman" w:hAnsi="Times New Roman" w:cs="Times New Roman"/>
-        </w:rPr>
-        <w:t>:</w:t>
-      </w:r>
-    </w:p>
-    <w:p>
-      <w:pPr>
-        <w:rPr>
-          <w:rFonts w:ascii="Times New Roman" w:eastAsia="Times New Roman" w:hAnsi="Times New Roman" w:cs="Times New Roman"/>
-        </w:rPr>
-      </w:pPr>
-    </w:p>
-    <w:p>
-      <w:pPr>
-        <w:rPr>
-          <w:rFonts w:ascii="Times New Roman" w:eastAsia="Times New Roman" w:hAnsi="Times New Roman" w:cs="Times New Roman"/>
-        </w:rPr>
-      </w:pPr>
-      <w:r>
-        <w:rPr>
-          <w:rFonts w:ascii="Times New Roman" w:eastAsia="Times New Roman" w:hAnsi="Times New Roman" w:cs="Times New Roman"/>
-        </w:rPr>
-        <w:t xml:space="preserve">Dataset number: </w:t>
-      </w:r>
-    </w:p>
-    <w:p>
-      <w:pPr>
-        <w:rPr>
-          <w:rFonts w:ascii="Times New Roman" w:eastAsia="Times New Roman" w:hAnsi="Times New Roman" w:cs="Times New Roman"/>
-        </w:rPr>
-      </w:pPr>
-    </w:p>
-    <w:p>
-      <w:pPr>
-        <w:rPr>
-          <w:rFonts w:ascii="Times New Roman" w:eastAsia="Times New Roman" w:hAnsi="Times New Roman" w:cs="Times New Roman"/>
-          <w:i/>
-          <w:highlight w:val="yellow"/>
-        </w:rPr>
-      </w:pPr>
-      <w:r>
-        <w:rPr>
-          <w:rFonts w:ascii="Times New Roman" w:eastAsia="Times New Roman" w:hAnsi="Times New Roman" w:cs="Times New Roman"/>
-        </w:rPr>
-        <w:t xml:space="preserve">Prepared </w:t>
-      </w:r>
-      <w:r>
-        <w:rPr>
-          <w:rFonts w:ascii="Times New Roman" w:eastAsia="Times New Roman" w:hAnsi="Times New Roman" w:cs="Times New Roman"/>
-        </w:rPr>
-        <w:t xml:space="preserve">by: </w:t>
-      </w:r>
-      <w:r>
-        <w:rPr>
-          <w:rFonts w:ascii="Times New Roman" w:eastAsia="Times New Roman" w:hAnsi="Times New Roman" w:cs="Times New Roman"/>
-          <w:i/>
-          <w:highlight w:val="yellow"/>
-        </w:rPr>
-        <w:t>[Name and ID of submitting student</w:t>
-      </w:r>
-      <w:r>
-        <w:rPr>
-          <w:rFonts w:ascii="Times New Roman" w:eastAsia="Times New Roman" w:hAnsi="Times New Roman" w:cs="Times New Roman"/>
-          <w:i/>
-          <w:highlight w:val="yellow"/>
-        </w:rPr>
-        <w:t xml:space="preserve"> first</w:t>
-      </w:r>
-      <w:r>
-        <w:rPr>
-          <w:rFonts w:ascii="Times New Roman" w:eastAsia="Times New Roman" w:hAnsi="Times New Roman" w:cs="Times New Roman"/>
-          <w:i/>
-          <w:highlight w:val="yellow"/>
-        </w:rPr>
-        <w:t>],</w:t>
-      </w:r>
-      <w:r>
-        <w:rPr>
-          <w:rFonts w:ascii="Times New Roman" w:eastAsia="Times New Roman" w:hAnsi="Times New Roman" w:cs="Times New Roman"/>
-          <w:i/>
+    </w:p>
+    <w:p>
+      <w:r>
+        <w:br w:type="page"/>
+      </w:r>
+    </w:p>
+    <w:p>
+      <w:pPr>
+        <w:jc w:val="center"/>
+        <w:rPr>
+          <w:rFonts w:ascii="Times New Roman" w:eastAsia="Times New Roman" w:hAnsi="Times New Roman" w:cs="Times New Roman"/>
+        </w:rPr>
+      </w:pPr>
+    </w:p>
+    <w:p>
+      <w:pPr>
+        <w:rPr>
+          <w:rFonts w:ascii="Times New Roman" w:eastAsia="Times New Roman" w:hAnsi="Times New Roman" w:cs="Times New Roman"/>
+        </w:rPr>
+      </w:pPr>
+    </w:p>
+    <w:p>
+      <w:pPr>
+        <w:jc w:val="center"/>
+        <w:rPr>
+          <w:rFonts w:ascii="Times New Roman" w:eastAsia="Times New Roman" w:hAnsi="Times New Roman" w:cs="Times New Roman"/>
+          <w:i/>
+          <w:highlight w:val="yellow"/>
+        </w:rPr>
+      </w:pPr>
+      <w:r>
+        <w:rPr>
+          <w:rFonts w:ascii="Times New Roman" w:eastAsia="Times New Roman" w:hAnsi="Times New Roman" w:cs="Times New Roman"/>
+        </w:rPr>
+        <w:t>Table of Contents</w:t>
+      </w:r>
+      <w:r>
+        <w:rPr>
+          <w:rFonts w:ascii="Times New Roman" w:eastAsia="Times New Roman" w:hAnsi="Times New Roman" w:cs="Times New Roman"/>
         </w:rPr>
         <w:t xml:space="preserve"> </w:t>
-      </w:r>
-    </w:p>
-    <w:p>
-      <w:pPr>
-        <w:ind w:left="720"/>
-        <w:rPr>
-          <w:rFonts w:ascii="Times New Roman" w:eastAsia="Times New Roman" w:hAnsi="Times New Roman" w:cs="Times New Roman"/>
-          <w:i/>
-          <w:highlight w:val="yellow"/>
-        </w:rPr>
-      </w:pPr>
-      <w:r>
-        <w:rPr>
-          <w:rFonts w:ascii="Times New Roman" w:eastAsia="Times New Roman" w:hAnsi="Times New Roman" w:cs="Times New Roman"/>
-          <w:i/>
-        </w:rPr>
-        <w:t xml:space="preserve">      </w:t>
-      </w:r>
-      <w:r>
-        <w:rPr>
-          <w:rFonts w:ascii="Times New Roman" w:eastAsia="Times New Roman" w:hAnsi="Times New Roman" w:cs="Times New Roman"/>
-          <w:i/>
-        </w:rPr>
-        <w:t xml:space="preserve"> </w:t>
-      </w:r>
-      <w:r>
-        <w:rPr>
-          <w:rFonts w:ascii="Times New Roman" w:eastAsia="Times New Roman" w:hAnsi="Times New Roman" w:cs="Times New Roman"/>
-          <w:i/>
-        </w:rPr>
-        <w:t xml:space="preserve">  </w:t>
-      </w:r>
-      <w:r>
-        <w:rPr>
-          <w:rFonts w:ascii="Times New Roman" w:eastAsia="Times New Roman" w:hAnsi="Times New Roman" w:cs="Times New Roman"/>
-          <w:i/>
-          <w:highlight w:val="yellow"/>
-        </w:rPr>
-        <w:t>[Name and ID of other group members]</w:t>
-      </w:r>
-    </w:p>
-    <w:p>
-      <w:pPr>
-        <w:ind w:left="720"/>
-        <w:rPr>
-          <w:rFonts w:ascii="Times New Roman" w:eastAsia="Times New Roman" w:hAnsi="Times New Roman" w:cs="Times New Roman"/>
-          <w:i/>
-        </w:rPr>
-      </w:pPr>
-    </w:p>
-    <w:p>
-      <w:pPr>
-        <w:ind w:left="720"/>
-        <w:rPr>
-          <w:rFonts w:ascii="Times New Roman" w:eastAsia="Times New Roman" w:hAnsi="Times New Roman" w:cs="Times New Roman"/>
-          <w:i/>
-        </w:rPr>
-      </w:pPr>
-    </w:p>
-    <w:p>
-      <w:pPr>
-        <w:ind w:left="720"/>
-        <w:rPr>
-          <w:rFonts w:ascii="Times New Roman" w:eastAsia="Times New Roman" w:hAnsi="Times New Roman" w:cs="Times New Roman"/>
-          <w:i/>
-        </w:rPr>
-      </w:pPr>
-    </w:p>
-    <w:p>
-      <w:pPr>
-        <w:ind w:left="720"/>
-        <w:rPr>
-          <w:rFonts w:ascii="Times New Roman" w:eastAsia="Times New Roman" w:hAnsi="Times New Roman" w:cs="Times New Roman"/>
-          <w:i/>
-        </w:rPr>
-      </w:pPr>
-    </w:p>
-    <w:p>
-      <w:pPr>
-        <w:rPr>
-          <w:rFonts w:ascii="Times New Roman" w:eastAsia="Times New Roman" w:hAnsi="Times New Roman" w:cs="Times New Roman"/>
-        </w:rPr>
-      </w:pPr>
-    </w:p>
-    <w:p>
-      <w:pPr>
-        <w:rPr>
-          <w:rFonts w:ascii="Times New Roman" w:eastAsia="Times New Roman" w:hAnsi="Times New Roman" w:cs="Times New Roman"/>
-        </w:rPr>
-      </w:pPr>
-    </w:p>
-    <w:p>
-      <w:pPr>
-        <w:rPr>
-          <w:rFonts w:ascii="Times New Roman" w:eastAsia="Times New Roman" w:hAnsi="Times New Roman" w:cs="Times New Roman"/>
-        </w:rPr>
-      </w:pPr>
-    </w:p>
-    <w:p>
-      <w:pPr>
-        <w:rPr>
-          <w:rFonts w:ascii="Times New Roman" w:eastAsia="Times New Roman" w:hAnsi="Times New Roman" w:cs="Times New Roman"/>
-        </w:rPr>
-      </w:pPr>
-    </w:p>
-    <w:p>
-      <w:pPr>
-        <w:rPr>
-          <w:rFonts w:ascii="Times New Roman" w:eastAsia="Times New Roman" w:hAnsi="Times New Roman" w:cs="Times New Roman"/>
-        </w:rPr>
-      </w:pPr>
-    </w:p>
-    <w:p>
-      <w:pPr>
-        <w:rPr>
-          <w:rFonts w:ascii="Times New Roman" w:eastAsia="Times New Roman" w:hAnsi="Times New Roman" w:cs="Times New Roman"/>
-        </w:rPr>
-      </w:pPr>
-    </w:p>
-    <w:p>
-      <w:pPr>
-        <w:pStyle w:val="ListParagraph"/>
-        <w:rPr>
-          <w:rFonts w:ascii="Times New Roman" w:eastAsia="Times New Roman" w:hAnsi="Times New Roman" w:cs="Times New Roman"/>
-          <w:i/>
-          <w:highlight w:val="yellow"/>
-        </w:rPr>
-      </w:pPr>
-      <w:r>
-        <w:rPr>
-          <w:rStyle w:val="Strong"/>
-          <w:rFonts w:ascii="Times New Roman" w:eastAsia="Times New Roman" w:hAnsi="Times New Roman" w:cs="Times New Roman"/>
-          <w:i/>
-          <w:highlight w:val="yellow"/>
-        </w:rPr>
-        <w:t>Please make sure</w:t>
-      </w:r>
-      <w:r>
-        <w:rPr>
-          <w:rFonts w:ascii="Times New Roman" w:eastAsia="Times New Roman" w:hAnsi="Times New Roman" w:cs="Times New Roman"/>
-          <w:i/>
-          <w:highlight w:val="yellow"/>
-        </w:rPr>
-        <w:t xml:space="preserve"> the document spelled correctly (including image labels, section headings, and table of contents</w:t>
-      </w:r>
-      <w:r>
-        <w:rPr>
-          <w:rFonts w:ascii="Times New Roman" w:eastAsia="Times New Roman" w:hAnsi="Times New Roman" w:cs="Times New Roman"/>
-          <w:i/>
-          <w:highlight w:val="yellow"/>
-        </w:rPr>
-        <w:t>)</w:t>
-      </w:r>
-      <w:r>
-        <w:rPr>
-          <w:rFonts w:ascii="Times New Roman" w:eastAsia="Times New Roman" w:hAnsi="Times New Roman" w:cs="Times New Roman"/>
-          <w:i/>
-          <w:highlight w:val="yellow"/>
-        </w:rPr>
-        <w:t>.</w:t>
-      </w:r>
-      <w:r>
-        <w:rPr>
-          <w:rFonts w:ascii="Times New Roman" w:eastAsia="Times New Roman" w:hAnsi="Times New Roman" w:cs="Times New Roman"/>
-          <w:i/>
-          <w:highlight w:val="yellow"/>
-        </w:rPr>
-        <w:t xml:space="preserve"> Please use correct punctuation.</w:t>
-      </w:r>
-    </w:p>
-    <w:p>
-      <w:pPr>
-        <w:pStyle w:val="ListParagraph"/>
-        <w:rPr>
-          <w:rFonts w:ascii="Times New Roman" w:eastAsia="Times New Roman" w:hAnsi="Times New Roman" w:cs="Times New Roman"/>
-        </w:rPr>
-      </w:pPr>
-      <w:r>
-        <w:rPr>
-          <w:rFonts w:ascii="Times New Roman" w:eastAsia="Times New Roman" w:hAnsi="Times New Roman" w:cs="Times New Roman"/>
-          <w:i/>
-          <w:highlight w:val="yellow"/>
-        </w:rPr>
-        <w:t>Make sure your report is grammatically correct</w:t>
-      </w:r>
-      <w:r>
-        <w:rPr>
-          <w:rFonts w:ascii="Times New Roman" w:eastAsia="Times New Roman" w:hAnsi="Times New Roman" w:cs="Times New Roman"/>
-          <w:i/>
-          <w:highlight w:val="yellow"/>
-        </w:rPr>
-        <w:t>.</w:t>
-      </w:r>
-      <w:r>
-        <w:rPr>
-          <w:rFonts w:ascii="Times New Roman" w:eastAsia="Times New Roman" w:hAnsi="Times New Roman" w:cs="Times New Roman"/>
-        </w:rPr>
-        <w:t xml:space="preserve"> </w:t>
-      </w:r>
-    </w:p>
-    <w:p>
-      <w:pPr>
-        <w:rPr>
-          <w:rFonts w:ascii="Times New Roman" w:eastAsia="Times New Roman" w:hAnsi="Times New Roman" w:cs="Times New Roman"/>
-        </w:rPr>
-      </w:pPr>
-    </w:p>
-    <w:p>
-      <w:pPr>
-        <w:rPr>
-          <w:rFonts w:ascii="Times New Roman" w:eastAsia="Times New Roman" w:hAnsi="Times New Roman" w:cs="Times New Roman"/>
-        </w:rPr>
-      </w:pPr>
-    </w:p>
-    <w:p>
-      <w:pPr>
-        <w:rPr>
-          <w:rFonts w:ascii="Times New Roman" w:eastAsia="Times New Roman" w:hAnsi="Times New Roman" w:cs="Times New Roman"/>
-        </w:rPr>
-      </w:pPr>
-    </w:p>
-    <w:p>
-      <w:pPr>
-        <w:jc w:val="center"/>
-        <w:rPr>
-          <w:rFonts w:ascii="Times New Roman" w:eastAsia="Times New Roman" w:hAnsi="Times New Roman" w:cs="Times New Roman"/>
-        </w:rPr>
-      </w:pPr>
-      <w:r>
-        <w:rPr>
-          <w:rFonts w:ascii="Times New Roman" w:eastAsia="Times New Roman" w:hAnsi="Times New Roman" w:cs="Times New Roman"/>
-        </w:rPr>
-        <w:t>University of Hertfordshire</w:t>
-      </w:r>
-    </w:p>
-    <w:p>
-      <w:pPr>
-        <w:jc w:val="center"/>
-        <w:rPr>
-          <w:rFonts w:ascii="Times New Roman" w:eastAsia="Times New Roman" w:hAnsi="Times New Roman" w:cs="Times New Roman"/>
-        </w:rPr>
-      </w:pPr>
-      <w:r>
-        <w:rPr>
-          <w:rFonts w:ascii="Times New Roman" w:eastAsia="Times New Roman" w:hAnsi="Times New Roman" w:cs="Times New Roman"/>
-        </w:rPr>
-        <w:t>Hatfield, 202</w:t>
-      </w:r>
-      <w:r>
-        <w:rPr>
-          <w:rFonts w:ascii="Times New Roman" w:eastAsia="Times New Roman" w:hAnsi="Times New Roman" w:cs="Times New Roman"/>
-        </w:rPr>
-        <w:t>5</w:t>
-      </w:r>
-    </w:p>
-    <w:p>
-      <w:r>
-        <w:br w:type="page"/>
-      </w:r>
-    </w:p>
-    <w:p>
-      <w:pPr>
-        <w:jc w:val="center"/>
-        <w:rPr>
-          <w:rFonts w:ascii="Times New Roman" w:eastAsia="Times New Roman" w:hAnsi="Times New Roman" w:cs="Times New Roman"/>
-        </w:rPr>
-      </w:pPr>
-    </w:p>
-    <w:p>
-      <w:pPr>
-        <w:rPr>
-          <w:rFonts w:ascii="Times New Roman" w:eastAsia="Times New Roman" w:hAnsi="Times New Roman" w:cs="Times New Roman"/>
-        </w:rPr>
-      </w:pPr>
-    </w:p>
-    <w:p>
-      <w:pPr>
-        <w:jc w:val="center"/>
-        <w:rPr>
-          <w:rFonts w:ascii="Times New Roman" w:eastAsia="Times New Roman" w:hAnsi="Times New Roman" w:cs="Times New Roman"/>
-          <w:i/>
-          <w:highlight w:val="yellow"/>
-        </w:rPr>
-      </w:pPr>
-      <w:r>
-        <w:rPr>
-          <w:rFonts w:ascii="Times New Roman" w:eastAsia="Times New Roman" w:hAnsi="Times New Roman" w:cs="Times New Roman"/>
-        </w:rPr>
-        <w:t>Table of Contents</w:t>
-      </w:r>
-      <w:r>
-        <w:rPr>
-          <w:rFonts w:ascii="Times New Roman" w:eastAsia="Times New Roman" w:hAnsi="Times New Roman" w:cs="Times New Roman"/>
-        </w:rPr>
-        <w:t xml:space="preserve"> </w:t>
-      </w:r>
-      <w:r>
-        <w:rPr>
-          <w:rFonts w:ascii="Times New Roman" w:eastAsia="Times New Roman" w:hAnsi="Times New Roman" w:cs="Times New Roman"/>
-          <w:i/>
-          <w:iCs/>
-          <w:highlight w:val="yellow"/>
-        </w:rPr>
-        <w:t xml:space="preserve">add page numbers </w:t>
-      </w:r>
-      <w:r>
-        <w:rPr>
-          <w:rFonts w:ascii="Times New Roman" w:eastAsia="Times New Roman" w:hAnsi="Times New Roman" w:cs="Times New Roman"/>
-          <w:i/>
-          <w:iCs/>
-          <w:highlight w:val="yellow"/>
-        </w:rPr>
-        <w:t xml:space="preserve">from </w:t>
-      </w:r>
-      <w:r>
-        <w:rPr>
-          <w:rFonts w:ascii="Times New Roman" w:eastAsia="Times New Roman" w:hAnsi="Times New Roman" w:cs="Times New Roman"/>
-          <w:i/>
-          <w:iCs/>
-          <w:highlight w:val="yellow"/>
-        </w:rPr>
-        <w:t>here</w:t>
       </w:r>
     </w:p>
     <w:p>
@@ -1042,119 +797,14 @@
           <w:rFonts w:ascii="Times New Roman" w:eastAsia="Times New Roman" w:hAnsi="Times New Roman" w:cs="Times New Roman"/>
           <w:iCs/>
         </w:rPr>
-        <w:t xml:space="preserve"> and r</w:t>
-      </w:r>
-      <w:r>
-        <w:rPr>
-          <w:rFonts w:ascii="Times New Roman" w:eastAsia="Times New Roman" w:hAnsi="Times New Roman" w:cs="Times New Roman"/>
-          <w:iCs/>
-        </w:rPr>
-        <w:t xml:space="preserve">equired </w:t>
-      </w:r>
-      <w:r>
-        <w:rPr>
-          <w:rFonts w:ascii="Times New Roman" w:eastAsia="Times New Roman" w:hAnsi="Times New Roman" w:cs="Times New Roman"/>
-          <w:iCs/>
-        </w:rPr>
-        <w:t>s</w:t>
-      </w:r>
-      <w:r>
-        <w:rPr>
-          <w:rFonts w:ascii="Times New Roman" w:eastAsia="Times New Roman" w:hAnsi="Times New Roman" w:cs="Times New Roman"/>
-          <w:iCs/>
-        </w:rPr>
-        <w:t xml:space="preserve">upplementary </w:t>
-      </w:r>
-      <w:r>
-        <w:rPr>
-          <w:rFonts w:ascii="Times New Roman" w:eastAsia="Times New Roman" w:hAnsi="Times New Roman" w:cs="Times New Roman"/>
-          <w:iCs/>
-        </w:rPr>
-        <w:t>g</w:t>
-      </w:r>
-      <w:r>
-        <w:rPr>
-          <w:rFonts w:ascii="Times New Roman" w:eastAsia="Times New Roman" w:hAnsi="Times New Roman" w:cs="Times New Roman"/>
-          <w:iCs/>
-        </w:rPr>
-        <w:t>raph/</w:t>
-      </w:r>
-      <w:r>
-        <w:rPr>
-          <w:rFonts w:ascii="Times New Roman" w:eastAsia="Times New Roman" w:hAnsi="Times New Roman" w:cs="Times New Roman"/>
-          <w:iCs/>
-        </w:rPr>
-        <w:t>t</w:t>
-      </w:r>
-      <w:r>
-        <w:rPr>
-          <w:rFonts w:ascii="Times New Roman" w:eastAsia="Times New Roman" w:hAnsi="Times New Roman" w:cs="Times New Roman"/>
-          <w:iCs/>
-        </w:rPr>
-        <w:t>able</w:t>
-      </w:r>
-      <w:r>
-        <w:rPr>
-          <w:rFonts w:ascii="Times New Roman" w:eastAsia="Times New Roman" w:hAnsi="Times New Roman" w:cs="Times New Roman"/>
-          <w:iCs/>
-        </w:rPr>
-        <w:t xml:space="preserve"> </w:t>
-      </w:r>
-      <w:r>
-        <w:rPr>
-          <w:rFonts w:ascii="Times New Roman" w:eastAsia="Times New Roman" w:hAnsi="Times New Roman" w:cs="Times New Roman"/>
-          <w:i/>
-        </w:rPr>
-        <w:t>(</w:t>
-      </w:r>
-      <w:r>
-        <w:rPr>
-          <w:rFonts w:ascii="Times New Roman" w:eastAsia="Times New Roman" w:hAnsi="Times New Roman" w:cs="Times New Roman"/>
-          <w:i/>
-        </w:rPr>
-        <w:t>include histogram</w:t>
-      </w:r>
-      <w:r>
-        <w:rPr>
-          <w:rFonts w:ascii="Times New Roman" w:eastAsia="Times New Roman" w:hAnsi="Times New Roman" w:cs="Times New Roman"/>
-          <w:i/>
-        </w:rPr>
-        <w:t xml:space="preserve"> f</w:t>
-      </w:r>
-      <w:r>
-        <w:rPr>
-          <w:rFonts w:ascii="Times New Roman" w:eastAsia="Times New Roman" w:hAnsi="Times New Roman" w:cs="Times New Roman"/>
-          <w:i/>
-        </w:rPr>
-        <w:t>or correlation/comparison of means RQs</w:t>
-      </w:r>
-      <w:r>
-        <w:rPr>
-          <w:rFonts w:ascii="Times New Roman" w:eastAsia="Times New Roman" w:hAnsi="Times New Roman" w:cs="Times New Roman"/>
-          <w:i/>
-        </w:rPr>
-        <w:t xml:space="preserve">, </w:t>
-      </w:r>
-      <w:r>
-        <w:rPr>
-          <w:rFonts w:ascii="Times New Roman" w:eastAsia="Times New Roman" w:hAnsi="Times New Roman" w:cs="Times New Roman"/>
-          <w:i/>
-        </w:rPr>
-        <w:t>include contingency table</w:t>
-      </w:r>
-      <w:r>
-        <w:rPr>
-          <w:rFonts w:ascii="Times New Roman" w:eastAsia="Times New Roman" w:hAnsi="Times New Roman" w:cs="Times New Roman"/>
-          <w:i/>
-        </w:rPr>
-        <w:t xml:space="preserve"> f</w:t>
-      </w:r>
-      <w:r>
-        <w:rPr>
-          <w:rFonts w:ascii="Times New Roman" w:eastAsia="Times New Roman" w:hAnsi="Times New Roman" w:cs="Times New Roman"/>
-          <w:i/>
-        </w:rPr>
-        <w:t xml:space="preserve">or comparison of proportions </w:t>
+        <w:t xml:space="preserve"> and required supplementary graph/table </w:t>
+      </w:r>
+      <w:r>
+        <w:rPr>
+          <w:rFonts w:ascii="Times New Roman" w:eastAsia="Times New Roman" w:hAnsi="Times New Roman" w:cs="Times New Roman"/>
+          <w:i/>
+        </w:rPr>
+        <w:t xml:space="preserve">(include histogram for correlation/comparison of means RQs, include contingency table for comparison of proportions </w:t>
       </w:r>
       <w:r>
         <w:rPr>
@@ -1771,27 +1421,6 @@
           <w:rFonts w:ascii="Times New Roman" w:eastAsia="Times New Roman" w:hAnsi="Times New Roman" w:cs="Times New Roman"/>
         </w:rPr>
       </w:pPr>
-    </w:p>
-    <w:p>
-      <w:pPr>
-        <w:pStyle w:val="ListParagraph"/>
-        <w:ind w:left="1440" w:hanging="720"/>
-        <w:rPr>
-          <w:rFonts w:ascii="Times New Roman" w:eastAsia="Times New Roman" w:hAnsi="Times New Roman" w:cs="Times New Roman"/>
-          <w:i/>
-          <w:iCs/>
-          <w:highlight w:val="yellow"/>
-        </w:rPr>
-      </w:pPr>
-      <w:r>
-        <w:rPr>
-          <w:rFonts w:ascii="Times New Roman" w:eastAsia="Times New Roman" w:hAnsi="Times New Roman" w:cs="Times New Roman"/>
-          <w:i/>
-          <w:iCs/>
-          <w:highlight w:val="yellow"/>
-        </w:rPr>
-        <w:t>The list below outlines the chapter/subchapter numbers, names, word count limits, and explanations of what to write in each section.</w:t>
-      </w:r>
     </w:p>
     <w:p>
       <w:pPr>
@@ -3078,7 +2707,6 @@
         <w:rPr>
           <w:rFonts w:ascii="Times New Roman" w:eastAsia="Times New Roman" w:hAnsi="Times New Roman" w:cs="Times New Roman"/>
         </w:rPr>
-        <w:lastRenderedPageBreak/>
         <w:t>Statistical test used to test the hypotheses and output</w:t>
       </w:r>
       <w:r>
@@ -3191,6 +2819,7 @@
           <w:iCs/>
           <w:highlight w:val="yellow"/>
         </w:rPr>
+        <w:lastRenderedPageBreak/>
         <w:t>Make sure the test is appropriate for the RQ and data.</w:t>
       </w:r>
     </w:p>
@@ -8663,7 +8292,6 @@
   <w:style w:type="character" w:default="1" w:styleId="DefaultParagraphFont">
     <w:name w:val="Default Paragraph Font"/>
     <w:uiPriority w:val="1"/>
-    <w:semiHidden/>
     <w:unhideWhenUsed/>
   </w:style>
   <w:style w:type="table" w:default="1" w:styleId="TableNormal">

</xml_diff>

<commit_message>
Problem statement and research motivation
</commit_message>
<xml_diff>
--- a/7COM1079_Final report_template.docx
+++ b/7COM1079_Final report_template.docx
@@ -1486,121 +1486,52 @@
         <w:ind w:hanging="720"/>
         <w:rPr>
           <w:rFonts w:ascii="Times New Roman" w:eastAsia="Times New Roman" w:hAnsi="Times New Roman" w:cs="Times New Roman"/>
-        </w:rPr>
-      </w:pPr>
-      <w:r>
-        <w:rPr>
-          <w:rFonts w:ascii="Times New Roman" w:eastAsia="Times New Roman" w:hAnsi="Times New Roman" w:cs="Times New Roman"/>
-        </w:rPr>
-        <w:t xml:space="preserve">Problem statement and research motivation </w:t>
-      </w:r>
-      <w:r>
-        <w:rPr>
-          <w:rFonts w:ascii="Times New Roman" w:eastAsia="Times New Roman" w:hAnsi="Times New Roman" w:cs="Times New Roman"/>
           <w:b/>
           <w:bCs/>
         </w:rPr>
-        <w:t>(100 words)</w:t>
-      </w:r>
+      </w:pPr>
+      <w:r>
+        <w:rPr>
+          <w:rFonts w:ascii="Times New Roman" w:eastAsia="Times New Roman" w:hAnsi="Times New Roman" w:cs="Times New Roman"/>
+          <w:b/>
+          <w:bCs/>
+        </w:rPr>
+        <w:t>Problem statement and research motivation</w:t>
+      </w:r>
+    </w:p>
+    <w:p>
+      <w:pPr>
+        <w:ind w:left="720"/>
+        <w:rPr>
+          <w:rFonts w:ascii="Times New Roman" w:eastAsia="Times New Roman" w:hAnsi="Times New Roman" w:cs="Times New Roman"/>
+        </w:rPr>
+      </w:pPr>
     </w:p>
     <w:p>
       <w:pPr>
         <w:pStyle w:val="ListParagraph"/>
-        <w:numPr>
-          <w:ilvl w:val="0"/>
-          <w:numId w:val="31"/>
-        </w:numPr>
-        <w:ind w:left="2160"/>
-        <w:rPr>
-          <w:rFonts w:ascii="Times New Roman" w:eastAsia="Times New Roman" w:hAnsi="Times New Roman" w:cs="Times New Roman"/>
-          <w:i/>
-          <w:iCs/>
-          <w:color w:val="000000" w:themeColor="text1"/>
-          <w:highlight w:val="yellow"/>
-        </w:rPr>
-      </w:pPr>
-      <w:r>
-        <w:rPr>
-          <w:rFonts w:ascii="Times New Roman" w:eastAsia="Times New Roman" w:hAnsi="Times New Roman" w:cs="Times New Roman"/>
-          <w:i/>
-          <w:iCs/>
-          <w:color w:val="000000" w:themeColor="text1"/>
-          <w:highlight w:val="yellow"/>
-        </w:rPr>
-        <w:t xml:space="preserve">What is </w:t>
-      </w:r>
-      <w:r>
-        <w:rPr>
-          <w:rFonts w:ascii="Times New Roman" w:eastAsia="Times New Roman" w:hAnsi="Times New Roman" w:cs="Times New Roman"/>
-          <w:i/>
-          <w:iCs/>
-          <w:color w:val="000000" w:themeColor="text1"/>
-          <w:highlight w:val="yellow"/>
-        </w:rPr>
-        <w:t xml:space="preserve">the </w:t>
-      </w:r>
-      <w:r>
-        <w:rPr>
-          <w:rFonts w:ascii="Times New Roman" w:eastAsia="Times New Roman" w:hAnsi="Times New Roman" w:cs="Times New Roman"/>
-          <w:i/>
-          <w:iCs/>
-          <w:color w:val="000000" w:themeColor="text1"/>
-          <w:highlight w:val="yellow"/>
-        </w:rPr>
-        <w:t xml:space="preserve">problem in </w:t>
-      </w:r>
-      <w:r>
-        <w:rPr>
-          <w:rFonts w:ascii="Times New Roman" w:eastAsia="Times New Roman" w:hAnsi="Times New Roman" w:cs="Times New Roman"/>
-          <w:i/>
-          <w:iCs/>
-          <w:color w:val="000000" w:themeColor="text1"/>
-          <w:highlight w:val="yellow"/>
-        </w:rPr>
-        <w:t xml:space="preserve">the </w:t>
-      </w:r>
-      <w:r>
-        <w:rPr>
-          <w:rFonts w:ascii="Times New Roman" w:eastAsia="Times New Roman" w:hAnsi="Times New Roman" w:cs="Times New Roman"/>
-          <w:i/>
-          <w:iCs/>
-          <w:color w:val="000000" w:themeColor="text1"/>
-          <w:highlight w:val="yellow"/>
-        </w:rPr>
-        <w:t>area we want to learn more about (motivation for study).</w:t>
+        <w:ind w:left="1440"/>
+        <w:jc w:val="both"/>
+        <w:rPr>
+          <w:rFonts w:ascii="Times New Roman" w:eastAsia="Times New Roman" w:hAnsi="Times New Roman" w:cs="Times New Roman"/>
+        </w:rPr>
+      </w:pPr>
+      <w:r>
+        <w:rPr>
+          <w:rFonts w:ascii="Times New Roman" w:eastAsia="Times New Roman" w:hAnsi="Times New Roman" w:cs="Times New Roman"/>
+        </w:rPr>
+        <w:t>The global sugar industry significantly contributes to agricultural economies and international trade. Understanding the relationship between sugar production and exports is crucial for production planning, trade policies, and market forecasting. In recent years, fluctuations in global demand and supply have affected export volumes, raising the need to analyse production trends in relation to exports (FAO, 2023). This study investigates the correlation between global sugar production and exports from 2018/19 to May 2023/24. Insights gained can guide policymakers, producers, and traders in optimizing production strategies and export planning, thereby improving efficiency and reducing market risks.</w:t>
       </w:r>
     </w:p>
     <w:p>
       <w:pPr>
         <w:pStyle w:val="ListParagraph"/>
-        <w:numPr>
-          <w:ilvl w:val="0"/>
-          <w:numId w:val="31"/>
-        </w:numPr>
-        <w:ind w:left="2160"/>
-        <w:rPr>
-          <w:rFonts w:ascii="Times New Roman" w:eastAsia="Times New Roman" w:hAnsi="Times New Roman" w:cs="Times New Roman"/>
-          <w:color w:val="000000" w:themeColor="text1"/>
-          <w:highlight w:val="yellow"/>
-        </w:rPr>
-      </w:pPr>
-      <w:r>
-        <w:rPr>
-          <w:rFonts w:ascii="Times New Roman" w:eastAsia="Times New Roman" w:hAnsi="Times New Roman" w:cs="Times New Roman"/>
-          <w:i/>
-          <w:iCs/>
-          <w:color w:val="000000" w:themeColor="text1"/>
-          <w:highlight w:val="yellow"/>
-        </w:rPr>
-        <w:t>Use at least one citation from related literature for top marks.</w:t>
-      </w:r>
-      <w:r>
-        <w:rPr>
-          <w:rFonts w:ascii="Times New Roman" w:eastAsia="Times New Roman" w:hAnsi="Times New Roman" w:cs="Times New Roman"/>
-          <w:color w:val="000000" w:themeColor="text1"/>
-        </w:rPr>
-        <w:t xml:space="preserve"> </w:t>
-      </w:r>
+        <w:ind w:left="1440"/>
+        <w:jc w:val="both"/>
+        <w:rPr>
+          <w:rFonts w:ascii="Times New Roman" w:eastAsia="Times New Roman" w:hAnsi="Times New Roman" w:cs="Times New Roman"/>
+        </w:rPr>
+      </w:pPr>
     </w:p>
     <w:p>
       <w:pPr>
@@ -2819,7 +2750,6 @@
           <w:iCs/>
           <w:highlight w:val="yellow"/>
         </w:rPr>
-        <w:lastRenderedPageBreak/>
         <w:t>Make sure the test is appropriate for the RQ and data.</w:t>
       </w:r>
     </w:p>
@@ -3900,6 +3830,7 @@
           <w:iCs/>
           <w:highlight w:val="yellow"/>
         </w:rPr>
+        <w:lastRenderedPageBreak/>
         <w:t>No word count</w:t>
       </w:r>
       <w:r>
@@ -8292,6 +8223,7 @@
   <w:style w:type="character" w:default="1" w:styleId="DefaultParagraphFont">
     <w:name w:val="Default Paragraph Font"/>
     <w:uiPriority w:val="1"/>
+    <w:semiHidden/>
     <w:unhideWhenUsed/>
   </w:style>
   <w:style w:type="table" w:default="1" w:styleId="TableNormal">

</xml_diff>

<commit_message>
Conflict fixed problem statement and data set
</commit_message>
<xml_diff>
--- a/7COM1079_Final report_template.docx
+++ b/7COM1079_Final report_template.docx
@@ -1465,15 +1465,6 @@
           <w:highlight w:val="yellow"/>
         </w:rPr>
       </w:pPr>
-      <w:r>
-        <w:rPr>
-          <w:rFonts w:ascii="Times New Roman" w:eastAsia="Times New Roman" w:hAnsi="Times New Roman" w:cs="Times New Roman"/>
-          <w:i/>
-          <w:iCs/>
-          <w:highlight w:val="yellow"/>
-        </w:rPr>
-        <w:t>The dataset shows yearly sugar market data for different countries and regions from the 2018/19 season through May 2023/24. Each row focuses on a country or region and a specific factor like sugar production, exports, imports, consumption, or ending stocks. The columns list the values for each year, making it easy to track how sugar production and trade levels have changed over time, both globally and by country.</w:t>
-      </w:r>
     </w:p>
     <w:p>
       <w:pPr>
@@ -1495,31 +1486,48 @@
         <w:ind w:hanging="720"/>
         <w:rPr>
           <w:rFonts w:ascii="Times New Roman" w:eastAsia="Times New Roman" w:hAnsi="Times New Roman" w:cs="Times New Roman"/>
-        </w:rPr>
-      </w:pPr>
-      <w:r>
-        <w:rPr>
-          <w:rFonts w:ascii="Times New Roman" w:eastAsia="Times New Roman" w:hAnsi="Times New Roman" w:cs="Times New Roman"/>
-        </w:rPr>
-        <w:t xml:space="preserve">Problem statement and research motivation </w:t>
-      </w:r>
-      <w:r>
-        <w:rPr>
-          <w:rFonts w:ascii="Times New Roman" w:eastAsia="Times New Roman" w:hAnsi="Times New Roman" w:cs="Times New Roman"/>
           <w:b/>
           <w:bCs/>
         </w:rPr>
-        <w:t>(100 words)</w:t>
-      </w:r>
-    </w:p>
-    <w:p>
-      <w:pPr>
-        <w:pStyle w:val="ListParagraph"/>
-        <w:numPr>
-          <w:ilvl w:val="0"/>
-          <w:numId w:val="31"/>
-        </w:numPr>
-        <w:ind w:left="2160"/>
+      </w:pPr>
+      <w:r>
+        <w:rPr>
+          <w:rFonts w:ascii="Times New Roman" w:eastAsia="Times New Roman" w:hAnsi="Times New Roman" w:cs="Times New Roman"/>
+          <w:b/>
+          <w:bCs/>
+        </w:rPr>
+        <w:t>Problem statement and research motivation</w:t>
+      </w:r>
+    </w:p>
+    <w:p>
+      <w:pPr>
+        <w:pStyle w:val="ListParagraph"/>
+        <w:ind w:left="1440"/>
+        <w:rPr>
+          <w:rFonts w:ascii="Times New Roman" w:eastAsia="Times New Roman" w:hAnsi="Times New Roman" w:cs="Times New Roman"/>
+          <w:b/>
+          <w:bCs/>
+        </w:rPr>
+      </w:pPr>
+    </w:p>
+    <w:p>
+      <w:pPr>
+        <w:pStyle w:val="ListParagraph"/>
+        <w:ind w:left="1440"/>
+        <w:jc w:val="both"/>
+        <w:rPr>
+          <w:rFonts w:ascii="Times New Roman" w:eastAsia="Times New Roman" w:hAnsi="Times New Roman" w:cs="Times New Roman"/>
+        </w:rPr>
+      </w:pPr>
+      <w:r>
+        <w:rPr>
+          <w:rFonts w:ascii="Times New Roman" w:eastAsia="Times New Roman" w:hAnsi="Times New Roman" w:cs="Times New Roman"/>
+        </w:rPr>
+        <w:t>The global sugar industry significantly contributes to agricultural economies and international trade. Understanding the relationship between sugar production and exports is crucial for production planning, trade policies, and market forecasting. In recent years, fluctuations in global demand and supply have affected export volumes, raising the need to analyse production trends in relation to exports (FAO, 2023). This study investigates the correlation between global sugar production and exports from 2018/19 to May 2023/24. Insights gained can guide policymakers, producers, and traders in optimizing production strategies and export planning, thereby improving efficiency and reducing market risks.</w:t>
+      </w:r>
+    </w:p>
+    <w:p>
+      <w:pPr>
         <w:rPr>
           <w:rFonts w:ascii="Times New Roman" w:eastAsia="Times New Roman" w:hAnsi="Times New Roman" w:cs="Times New Roman"/>
           <w:i/>
@@ -1528,81 +1536,6 @@
           <w:highlight w:val="yellow"/>
         </w:rPr>
       </w:pPr>
-      <w:r>
-        <w:rPr>
-          <w:rFonts w:ascii="Times New Roman" w:eastAsia="Times New Roman" w:hAnsi="Times New Roman" w:cs="Times New Roman"/>
-          <w:i/>
-          <w:iCs/>
-          <w:color w:val="000000" w:themeColor="text1"/>
-          <w:highlight w:val="yellow"/>
-        </w:rPr>
-        <w:t xml:space="preserve">What is </w:t>
-      </w:r>
-      <w:r>
-        <w:rPr>
-          <w:rFonts w:ascii="Times New Roman" w:eastAsia="Times New Roman" w:hAnsi="Times New Roman" w:cs="Times New Roman"/>
-          <w:i/>
-          <w:iCs/>
-          <w:color w:val="000000" w:themeColor="text1"/>
-          <w:highlight w:val="yellow"/>
-        </w:rPr>
-        <w:t xml:space="preserve">the </w:t>
-      </w:r>
-      <w:r>
-        <w:rPr>
-          <w:rFonts w:ascii="Times New Roman" w:eastAsia="Times New Roman" w:hAnsi="Times New Roman" w:cs="Times New Roman"/>
-          <w:i/>
-          <w:iCs/>
-          <w:color w:val="000000" w:themeColor="text1"/>
-          <w:highlight w:val="yellow"/>
-        </w:rPr>
-        <w:t xml:space="preserve">problem in </w:t>
-      </w:r>
-      <w:r>
-        <w:rPr>
-          <w:rFonts w:ascii="Times New Roman" w:eastAsia="Times New Roman" w:hAnsi="Times New Roman" w:cs="Times New Roman"/>
-          <w:i/>
-          <w:iCs/>
-          <w:color w:val="000000" w:themeColor="text1"/>
-          <w:highlight w:val="yellow"/>
-        </w:rPr>
-        <w:t xml:space="preserve">the </w:t>
-      </w:r>
-      <w:r>
-        <w:rPr>
-          <w:rFonts w:ascii="Times New Roman" w:eastAsia="Times New Roman" w:hAnsi="Times New Roman" w:cs="Times New Roman"/>
-          <w:i/>
-          <w:iCs/>
-          <w:color w:val="000000" w:themeColor="text1"/>
-          <w:highlight w:val="yellow"/>
-        </w:rPr>
-        <w:t>area we want to learn more about (motivation for study).</w:t>
-      </w:r>
-    </w:p>
-    <w:p>
-      <w:pPr>
-        <w:pStyle w:val="ListParagraph"/>
-        <w:numPr>
-          <w:ilvl w:val="0"/>
-          <w:numId w:val="31"/>
-        </w:numPr>
-        <w:ind w:left="2160"/>
-        <w:rPr>
-          <w:rFonts w:ascii="Times New Roman" w:eastAsia="Times New Roman" w:hAnsi="Times New Roman" w:cs="Times New Roman"/>
-          <w:color w:val="000000" w:themeColor="text1"/>
-          <w:highlight w:val="yellow"/>
-        </w:rPr>
-      </w:pPr>
-      <w:r>
-        <w:rPr>
-          <w:rFonts w:ascii="Times New Roman" w:eastAsia="Times New Roman" w:hAnsi="Times New Roman" w:cs="Times New Roman"/>
-          <w:i/>
-          <w:iCs/>
-          <w:color w:val="000000" w:themeColor="text1"/>
-          <w:highlight w:val="yellow"/>
-        </w:rPr>
-        <w:t>Use at least one citation from related literature for top marks.</w:t>
-      </w:r>
       <w:r>
         <w:rPr>
           <w:rFonts w:ascii="Times New Roman" w:eastAsia="Times New Roman" w:hAnsi="Times New Roman" w:cs="Times New Roman"/>
@@ -1621,21 +1554,88 @@
         <w:ind w:hanging="720"/>
         <w:rPr>
           <w:rFonts w:ascii="Times New Roman" w:eastAsia="Times New Roman" w:hAnsi="Times New Roman" w:cs="Times New Roman"/>
-        </w:rPr>
-      </w:pPr>
-      <w:r>
-        <w:rPr>
-          <w:rFonts w:ascii="Times New Roman" w:eastAsia="Times New Roman" w:hAnsi="Times New Roman" w:cs="Times New Roman"/>
-        </w:rPr>
-        <w:t xml:space="preserve">The data set </w:t>
-      </w:r>
-      <w:r>
-        <w:rPr>
-          <w:rFonts w:ascii="Times New Roman" w:eastAsia="Times New Roman" w:hAnsi="Times New Roman" w:cs="Times New Roman"/>
           <w:b/>
-        </w:rPr>
-        <w:t>(75 words)</w:t>
-      </w:r>
+          <w:bCs/>
+        </w:rPr>
+      </w:pPr>
+      <w:r>
+        <w:rPr>
+          <w:rFonts w:ascii="Times New Roman" w:eastAsia="Times New Roman" w:hAnsi="Times New Roman" w:cs="Times New Roman"/>
+          <w:b/>
+          <w:bCs/>
+        </w:rPr>
+        <w:t xml:space="preserve">The </w:t>
+      </w:r>
+      <w:r>
+        <w:rPr>
+          <w:rFonts w:ascii="Times New Roman" w:eastAsia="Times New Roman" w:hAnsi="Times New Roman" w:cs="Times New Roman"/>
+          <w:b/>
+          <w:bCs/>
+        </w:rPr>
+        <w:t>D</w:t>
+      </w:r>
+      <w:r>
+        <w:rPr>
+          <w:rFonts w:ascii="Times New Roman" w:eastAsia="Times New Roman" w:hAnsi="Times New Roman" w:cs="Times New Roman"/>
+          <w:b/>
+          <w:bCs/>
+        </w:rPr>
+        <w:t xml:space="preserve">ata </w:t>
+      </w:r>
+      <w:r>
+        <w:rPr>
+          <w:rFonts w:ascii="Times New Roman" w:eastAsia="Times New Roman" w:hAnsi="Times New Roman" w:cs="Times New Roman"/>
+          <w:b/>
+          <w:bCs/>
+        </w:rPr>
+        <w:t>S</w:t>
+      </w:r>
+      <w:r>
+        <w:rPr>
+          <w:rFonts w:ascii="Times New Roman" w:eastAsia="Times New Roman" w:hAnsi="Times New Roman" w:cs="Times New Roman"/>
+          <w:b/>
+          <w:bCs/>
+        </w:rPr>
+        <w:t>et</w:t>
+      </w:r>
+    </w:p>
+    <w:p>
+      <w:pPr>
+        <w:pStyle w:val="ListParagraph"/>
+        <w:ind w:left="1440"/>
+        <w:rPr>
+          <w:rFonts w:ascii="Times New Roman" w:eastAsia="Times New Roman" w:hAnsi="Times New Roman" w:cs="Times New Roman"/>
+          <w:b/>
+          <w:bCs/>
+        </w:rPr>
+      </w:pPr>
+    </w:p>
+    <w:p>
+      <w:pPr>
+        <w:pStyle w:val="ListParagraph"/>
+        <w:ind w:left="1440"/>
+        <w:jc w:val="both"/>
+        <w:rPr>
+          <w:rFonts w:ascii="Times New Roman" w:eastAsia="Times New Roman" w:hAnsi="Times New Roman" w:cs="Times New Roman"/>
+        </w:rPr>
+      </w:pPr>
+      <w:r>
+        <w:rPr>
+          <w:rFonts w:ascii="Times New Roman" w:eastAsia="Times New Roman" w:hAnsi="Times New Roman" w:cs="Times New Roman"/>
+        </w:rPr>
+        <w:t>The dataset shows yearly sugar market data for different countries and regions from the 2018/19 season through May 2023/24. Each row focuses on a country or region and a specific factor like sugar production, exports, imports, consumption, or ending stocks. The columns list the values for each year, making it easy to track how sugar production and trade levels have changed over time across different countries.</w:t>
+      </w:r>
+    </w:p>
+    <w:p>
+      <w:pPr>
+        <w:pStyle w:val="ListParagraph"/>
+        <w:ind w:left="1440"/>
+        <w:rPr>
+          <w:rFonts w:ascii="Times New Roman" w:eastAsia="Times New Roman" w:hAnsi="Times New Roman" w:cs="Times New Roman"/>
+          <w:b/>
+          <w:bCs/>
+        </w:rPr>
+      </w:pPr>
     </w:p>
     <w:p>
       <w:pPr>
@@ -2365,6 +2365,7 @@
           <w:i/>
           <w:highlight w:val="yellow"/>
         </w:rPr>
+        <w:lastRenderedPageBreak/>
         <w:t xml:space="preserve">Make sure that the </w:t>
       </w:r>
       <w:r>
@@ -3631,6 +3632,7 @@
         <w:rPr>
           <w:rFonts w:ascii="Times New Roman" w:eastAsia="Times New Roman" w:hAnsi="Times New Roman" w:cs="Times New Roman"/>
         </w:rPr>
+        <w:lastRenderedPageBreak/>
         <w:t>Reasons and/or implications for future work, limitations of your stud</w:t>
       </w:r>
       <w:r>
@@ -3973,7 +3975,6 @@
           <w:iCs/>
           <w:highlight w:val="yellow"/>
         </w:rPr>
-        <w:lastRenderedPageBreak/>
         <w:t>It should compute appropriate statistics to test the hypotheses</w:t>
       </w:r>
     </w:p>
@@ -8301,6 +8302,7 @@
   <w:style w:type="character" w:default="1" w:styleId="DefaultParagraphFont">
     <w:name w:val="Default Paragraph Font"/>
     <w:uiPriority w:val="1"/>
+    <w:semiHidden/>
     <w:unhideWhenUsed/>
   </w:style>
   <w:style w:type="table" w:default="1" w:styleId="TableNormal">

</xml_diff>

<commit_message>
reason of interest in research question
</commit_message>
<xml_diff>
--- a/7COM1079_Final report_template.docx
+++ b/7COM1079_Final report_template.docx
@@ -1896,14 +1896,6 @@
         </w:rPr>
         <w:t xml:space="preserve"> </w:t>
       </w:r>
-      <w:r>
-        <w:rPr>
-          <w:rFonts w:ascii="Times New Roman" w:eastAsia="Times New Roman" w:hAnsi="Times New Roman" w:cs="Times New Roman"/>
-          <w:b/>
-          <w:bCs/>
-        </w:rPr>
-        <w:t>(200 words)</w:t>
-      </w:r>
     </w:p>
     <w:p>
       <w:pPr>
@@ -2140,21 +2132,23 @@
         <w:rPr>
           <w:rFonts w:ascii="Times New Roman" w:eastAsia="Times New Roman" w:hAnsi="Times New Roman" w:cs="Times New Roman"/>
         </w:rPr>
-        <w:t xml:space="preserve"> </w:t>
-      </w:r>
-      <w:r>
-        <w:rPr>
-          <w:rFonts w:ascii="Times New Roman" w:eastAsia="Times New Roman" w:hAnsi="Times New Roman" w:cs="Times New Roman"/>
-          <w:b/>
-          <w:bCs/>
-        </w:rPr>
-        <w:t>(100 word</w:t>
-      </w:r>
-      <w:r>
-        <w:rPr>
-          <w:rFonts w:ascii="Times New Roman" w:eastAsia="Times New Roman" w:hAnsi="Times New Roman" w:cs="Times New Roman"/>
-        </w:rPr>
-        <w:t>s)</w:t>
+        <w:t>.</w:t>
+      </w:r>
+    </w:p>
+    <w:p>
+      <w:pPr>
+        <w:pStyle w:val="ListParagraph"/>
+        <w:ind w:left="1440"/>
+        <w:jc w:val="both"/>
+        <w:rPr>
+          <w:rFonts w:ascii="Times New Roman" w:eastAsia="Times New Roman" w:hAnsi="Times New Roman" w:cs="Times New Roman"/>
+        </w:rPr>
+      </w:pPr>
+      <w:r>
+        <w:rPr>
+          <w:rFonts w:ascii="Times New Roman" w:eastAsia="Times New Roman" w:hAnsi="Times New Roman" w:cs="Times New Roman"/>
+        </w:rPr>
+        <w:t>The research question is interested because most research on the global sugar market focuses on production trends, trade policies, sustainability rules, or what affects trade between countries. However, there is little direct analysis of how changes in global sugar production are linked to export volumes over time. Looking at this relationship helps explain how extra sugar supplies are moved through international markets. This study fills that gap and can also support future research on country-level patterns, price changes, and sustainability issues (KOVALENKO et al., 2021).</w:t>
       </w:r>
     </w:p>
     <w:p>
@@ -2647,6 +2641,7 @@
           <w:i/>
           <w:highlight w:val="yellow"/>
         </w:rPr>
+        <w:lastRenderedPageBreak/>
         <w:t>Make sure the title or caption and axis labels</w:t>
       </w:r>
       <w:r>
@@ -3876,6 +3871,7 @@
         <w:rPr>
           <w:rFonts w:ascii="Times New Roman" w:eastAsia="Times New Roman" w:hAnsi="Times New Roman" w:cs="Times New Roman"/>
         </w:rPr>
+        <w:lastRenderedPageBreak/>
         <w:t>Reference list</w:t>
       </w:r>
       <w:r>
@@ -4168,7 +4164,6 @@
           <w:iCs/>
           <w:highlight w:val="yellow"/>
         </w:rPr>
-        <w:lastRenderedPageBreak/>
         <w:t>It should compute appropriate statistics to test the hypotheses</w:t>
       </w:r>
     </w:p>

</xml_diff>

<commit_message>
Useful information for the purpose of data understanding.
</commit_message>
<xml_diff>
--- a/7COM1079_Final report_template.docx
+++ b/7COM1079_Final report_template.docx
@@ -1,6 +1,6 @@
 
 <file path=word/document.xml><?xml version="1.0" encoding="utf-8"?>
-<w:document xmlns:wpc="http://schemas.microsoft.com/office/word/2010/wordprocessingCanvas" xmlns:cx="http://schemas.microsoft.com/office/drawing/2014/chartex" xmlns:cx1="http://schemas.microsoft.com/office/drawing/2015/9/8/chartex" xmlns:cx2="http://schemas.microsoft.com/office/drawing/2015/10/21/chartex" xmlns:cx3="http://schemas.microsoft.com/office/drawing/2016/5/9/chartex" xmlns:cx4="http://schemas.microsoft.com/office/drawing/2016/5/10/chartex" xmlns:cx5="http://schemas.microsoft.com/office/drawing/2016/5/11/chartex" xmlns:cx6="http://schemas.microsoft.com/office/drawing/2016/5/12/chartex" xmlns:cx7="http://schemas.microsoft.com/office/drawing/2016/5/13/chartex" xmlns:cx8="http://schemas.microsoft.com/office/drawing/2016/5/14/chartex" xmlns:mc="http://schemas.openxmlformats.org/markup-compatibility/2006" xmlns:aink="http://schemas.microsoft.com/office/drawing/2016/ink" xmlns:am3d="http://schemas.microsoft.com/office/drawing/2017/model3d" xmlns:o="urn:schemas-microsoft-com:office:office" xmlns:oel="http://schemas.microsoft.com/office/2019/extlst" xmlns:r="http://schemas.openxmlformats.org/officeDocument/2006/relationships" xmlns:m="http://schemas.openxmlformats.org/officeDocument/2006/math" xmlns:v="urn:schemas-microsoft-com:vml" xmlns:wp14="http://schemas.microsoft.com/office/word/2010/wordprocessingDrawing" xmlns:wp="http://schemas.openxmlformats.org/drawingml/2006/wordprocessingDrawing" xmlns:w10="urn:schemas-microsoft-com:office:word" xmlns:w="http://schemas.openxmlformats.org/wordprocessingml/2006/main" xmlns:w14="http://schemas.microsoft.com/office/word/2010/wordml" xmlns:w15="http://schemas.microsoft.com/office/word/2012/wordml" xmlns:w16cex="http://schemas.microsoft.com/office/word/2018/wordml/cex" xmlns:w16cid="http://schemas.microsoft.com/office/word/2016/wordml/cid" xmlns:w16="http://schemas.microsoft.com/office/word/2018/wordml" xmlns:w16du="http://schemas.microsoft.com/office/word/2023/wordml/word16du" xmlns:w16sdtdh="http://schemas.microsoft.com/office/word/2020/wordml/sdtdatahash" xmlns:w16sdtfl="http://schemas.microsoft.com/office/word/2024/wordml/sdtformatlock" xmlns:w16se="http://schemas.microsoft.com/office/word/2015/wordml/symex" xmlns:wpg="http://schemas.microsoft.com/office/word/2010/wordprocessingGroup" xmlns:wpi="http://schemas.microsoft.com/office/word/2010/wordprocessingInk" xmlns:wne="http://schemas.microsoft.com/office/word/2006/wordml" xmlns:wps="http://schemas.microsoft.com/office/word/2010/wordprocessingShape" mc:Ignorable="w14 w15 w16se w16cid w16 w16cex w16sdtdh w16sdtfl w16du wp14">
+<w:document xmlns:wpc="http://schemas.microsoft.com/office/word/2010/wordprocessingCanvas" xmlns:cx="http://schemas.microsoft.com/office/drawing/2014/chartex" xmlns:mc="http://schemas.openxmlformats.org/markup-compatibility/2006" xmlns:o="urn:schemas-microsoft-com:office:office" xmlns:r="http://schemas.openxmlformats.org/officeDocument/2006/relationships" xmlns:m="http://schemas.openxmlformats.org/officeDocument/2006/math" xmlns:v="urn:schemas-microsoft-com:vml" xmlns:wp14="http://schemas.microsoft.com/office/word/2010/wordprocessingDrawing" xmlns:wp="http://schemas.openxmlformats.org/drawingml/2006/wordprocessingDrawing" xmlns:w10="urn:schemas-microsoft-com:office:word" xmlns:w="http://schemas.openxmlformats.org/wordprocessingml/2006/main" xmlns:w14="http://schemas.microsoft.com/office/word/2010/wordml" xmlns:w15="http://schemas.microsoft.com/office/word/2012/wordml" xmlns:w16se="http://schemas.microsoft.com/office/word/2015/wordml/symex" xmlns:wpg="http://schemas.microsoft.com/office/word/2010/wordprocessingGroup" xmlns:wpi="http://schemas.microsoft.com/office/word/2010/wordprocessingInk" xmlns:wne="http://schemas.microsoft.com/office/word/2006/wordml" xmlns:wps="http://schemas.microsoft.com/office/word/2010/wordprocessingShape" mc:Ignorable="w14 w15 w16se wp14">
   <w:body>
     <w:p>
       <w:pPr>
@@ -2250,7 +2250,7 @@
         <w:rPr>
           <w:rFonts w:ascii="Times" w:eastAsia="Times New Roman" w:hAnsi="Times" w:cstheme="minorHAnsi"/>
           <w:noProof/>
-          <w:lang w:eastAsia="en-AU"/>
+          <w:lang w:val="en-US"/>
         </w:rPr>
         <w:lastRenderedPageBreak/>
         <w:drawing>
@@ -2423,11 +2423,13 @@
         <w:keepNext/>
       </w:pPr>
       <w:r>
+        <w:lastRenderedPageBreak/>
         <w:t xml:space="preserve">                              </w:t>
       </w:r>
       <w:r>
         <w:rPr>
           <w:noProof/>
+          <w:lang w:val="en-US"/>
         </w:rPr>
         <w:drawing>
           <wp:inline distT="0" distB="0" distL="0" distR="0" wp14:anchorId="120D3F14" wp14:editId="08B3555A">
@@ -2605,6 +2607,7 @@
       <w:r>
         <w:rPr>
           <w:noProof/>
+          <w:lang w:val="en-US"/>
         </w:rPr>
         <w:drawing>
           <wp:inline distT="0" distB="0" distL="0" distR="0" wp14:anchorId="6324FAA4" wp14:editId="33E4B65C">
@@ -2856,30 +2859,82 @@
         <w:rPr>
           <w:rFonts w:ascii="Times New Roman" w:eastAsia="Times New Roman" w:hAnsi="Times New Roman" w:cs="Times New Roman"/>
         </w:rPr>
-        <w:t xml:space="preserve"> (</w:t>
-      </w:r>
-      <w:r>
-        <w:rPr>
-          <w:rFonts w:ascii="Times New Roman" w:eastAsia="Times New Roman" w:hAnsi="Times New Roman" w:cs="Times New Roman"/>
-          <w:b/>
-          <w:bCs/>
-        </w:rPr>
-        <w:t>50 words)</w:t>
-      </w:r>
-      <w:r>
-        <w:rPr>
-          <w:rFonts w:ascii="Times New Roman" w:eastAsia="Times New Roman" w:hAnsi="Times New Roman" w:cs="Times New Roman"/>
-        </w:rPr>
         <w:t xml:space="preserve"> </w:t>
       </w:r>
-    </w:p>
-    <w:p>
-      <w:pPr>
-        <w:pStyle w:val="ListParagraph"/>
-        <w:numPr>
-          <w:ilvl w:val="0"/>
-          <w:numId w:val="21"/>
-        </w:numPr>
+      <w:bookmarkStart w:id="0" w:name="_GoBack"/>
+      <w:bookmarkEnd w:id="0"/>
+    </w:p>
+    <w:p>
+      <w:pPr>
+        <w:pStyle w:val="ListParagraph"/>
+        <w:shd w:val="clear" w:color="auto" w:fill="FFFFFF"/>
+        <w:spacing w:before="120" w:after="160" w:line="235" w:lineRule="atLeast"/>
+        <w:rPr>
+          <w:rFonts w:ascii="Calibri" w:eastAsia="Times New Roman" w:hAnsi="Calibri" w:cs="Calibri"/>
+          <w:color w:val="222222"/>
+          <w:kern w:val="0"/>
+          <w:sz w:val="22"/>
+          <w:szCs w:val="22"/>
+          <w:lang/>
+          <w14:ligatures w14:val="none"/>
+        </w:rPr>
+      </w:pPr>
+    </w:p>
+    <w:p>
+      <w:pPr>
+        <w:pStyle w:val="ListParagraph"/>
+        <w:shd w:val="clear" w:color="auto" w:fill="FFFFFF"/>
+        <w:spacing w:before="120" w:after="160" w:line="235" w:lineRule="atLeast"/>
+        <w:jc w:val="both"/>
+        <w:rPr>
+          <w:rFonts w:ascii="Times New Roman" w:eastAsia="Times New Roman" w:hAnsi="Times New Roman" w:cs="Times New Roman"/>
+        </w:rPr>
+      </w:pPr>
+      <w:r>
+        <w:rPr>
+          <w:rFonts w:ascii="Times New Roman" w:eastAsia="Times New Roman" w:hAnsi="Times New Roman" w:cs="Times New Roman"/>
+        </w:rPr>
+        <w:t>The production histogram shows six yearly production totals between roughly 335,000 and 380,000, with most years in the mid</w:t>
+      </w:r>
+      <w:r>
+        <w:rPr>
+          <w:rFonts w:ascii="Times New Roman" w:eastAsia="Times New Roman" w:hAnsi="Times New Roman" w:cs="Times New Roman"/>
+        </w:rPr>
+        <w:noBreakHyphen/>
+        <w:t>350,000s to mid</w:t>
+      </w:r>
+      <w:r>
+        <w:rPr>
+          <w:rFonts w:ascii="Times New Roman" w:eastAsia="Times New Roman" w:hAnsi="Times New Roman" w:cs="Times New Roman"/>
+        </w:rPr>
+        <w:noBreakHyphen/>
+        <w:t>360,000s. The export histogram shows six export totals from about 105,000 to 145,000, with most around 120,000–135,000. The scatter plot combines these pairs: each dot is one year, linking its production value on the x</w:t>
+      </w:r>
+      <w:r>
+        <w:rPr>
+          <w:rFonts w:ascii="Times New Roman" w:eastAsia="Times New Roman" w:hAnsi="Times New Roman" w:cs="Times New Roman"/>
+        </w:rPr>
+        <w:noBreakHyphen/>
+        <w:t>axis to its export value on the y</w:t>
+      </w:r>
+      <w:r>
+        <w:rPr>
+          <w:rFonts w:ascii="Times New Roman" w:eastAsia="Times New Roman" w:hAnsi="Times New Roman" w:cs="Times New Roman"/>
+        </w:rPr>
+        <w:noBreakHyphen/>
+        <w:t>axis, and the upward green line shows that higher production years are generally also higher</w:t>
+      </w:r>
+      <w:r>
+        <w:rPr>
+          <w:rFonts w:ascii="Times New Roman" w:eastAsia="Times New Roman" w:hAnsi="Times New Roman" w:cs="Times New Roman"/>
+        </w:rPr>
+        <w:noBreakHyphen/>
+        <w:t>export years.</w:t>
+      </w:r>
+    </w:p>
+    <w:p>
+      <w:pPr>
+        <w:pStyle w:val="ListParagraph"/>
         <w:ind w:left="1800"/>
         <w:rPr>
           <w:rFonts w:ascii="Times New Roman" w:eastAsia="Times New Roman" w:hAnsi="Times New Roman" w:cs="Times New Roman"/>
@@ -2888,32 +2943,20 @@
           <w:highlight w:val="yellow"/>
         </w:rPr>
       </w:pPr>
-      <w:r>
-        <w:rPr>
-          <w:rFonts w:ascii="Times New Roman" w:eastAsia="Times New Roman" w:hAnsi="Times New Roman" w:cs="Times New Roman"/>
-          <w:i/>
-          <w:iCs/>
-          <w:highlight w:val="yellow"/>
-        </w:rPr>
-        <w:t>S</w:t>
-      </w:r>
-      <w:r>
-        <w:rPr>
-          <w:rFonts w:ascii="Times New Roman" w:eastAsia="Times New Roman" w:hAnsi="Times New Roman" w:cs="Times New Roman"/>
-          <w:i/>
-          <w:iCs/>
-          <w:highlight w:val="yellow"/>
-        </w:rPr>
-        <w:t>ummarise key observations from the plot.</w:t>
-      </w:r>
-    </w:p>
-    <w:p>
-      <w:pPr>
-        <w:pStyle w:val="ListParagraph"/>
-        <w:rPr>
-          <w:rFonts w:ascii="Times New Roman" w:eastAsia="Times New Roman" w:hAnsi="Times New Roman" w:cs="Times New Roman"/>
-        </w:rPr>
-      </w:pPr>
+    </w:p>
+    <w:p>
+      <w:pPr>
+        <w:pStyle w:val="ListParagraph"/>
+        <w:rPr>
+          <w:rFonts w:ascii="Times New Roman" w:eastAsia="Times New Roman" w:hAnsi="Times New Roman" w:cs="Times New Roman"/>
+        </w:rPr>
+      </w:pPr>
+      <w:r>
+        <w:rPr>
+          <w:rFonts w:ascii="Times New Roman" w:eastAsia="Times New Roman" w:hAnsi="Times New Roman" w:cs="Times New Roman"/>
+        </w:rPr>
+        <w:softHyphen/>
+      </w:r>
     </w:p>
     <w:p>
       <w:pPr>
@@ -3159,6 +3202,7 @@
         <w:rPr>
           <w:rFonts w:ascii="Times New Roman" w:eastAsia="Times New Roman" w:hAnsi="Times New Roman" w:cs="Times New Roman"/>
         </w:rPr>
+        <w:lastRenderedPageBreak/>
         <w:t xml:space="preserve"> </w:t>
       </w:r>
     </w:p>
@@ -3318,7 +3362,6 @@
           <w:i/>
           <w:iCs/>
         </w:rPr>
-        <w:lastRenderedPageBreak/>
         <w:t xml:space="preserve">Note any </w:t>
       </w:r>
       <w:r>
@@ -4277,7 +4320,7 @@
 </file>
 
 <file path=word/endnotes.xml><?xml version="1.0" encoding="utf-8"?>
-<w:endnotes xmlns:wpc="http://schemas.microsoft.com/office/word/2010/wordprocessingCanvas" xmlns:cx="http://schemas.microsoft.com/office/drawing/2014/chartex" xmlns:cx1="http://schemas.microsoft.com/office/drawing/2015/9/8/chartex" xmlns:cx2="http://schemas.microsoft.com/office/drawing/2015/10/21/chartex" xmlns:cx3="http://schemas.microsoft.com/office/drawing/2016/5/9/chartex" xmlns:cx4="http://schemas.microsoft.com/office/drawing/2016/5/10/chartex" xmlns:cx5="http://schemas.microsoft.com/office/drawing/2016/5/11/chartex" xmlns:cx6="http://schemas.microsoft.com/office/drawing/2016/5/12/chartex" xmlns:cx7="http://schemas.microsoft.com/office/drawing/2016/5/13/chartex" xmlns:cx8="http://schemas.microsoft.com/office/drawing/2016/5/14/chartex" xmlns:mc="http://schemas.openxmlformats.org/markup-compatibility/2006" xmlns:aink="http://schemas.microsoft.com/office/drawing/2016/ink" xmlns:am3d="http://schemas.microsoft.com/office/drawing/2017/model3d" xmlns:o="urn:schemas-microsoft-com:office:office" xmlns:oel="http://schemas.microsoft.com/office/2019/extlst" xmlns:r="http://schemas.openxmlformats.org/officeDocument/2006/relationships" xmlns:m="http://schemas.openxmlformats.org/officeDocument/2006/math" xmlns:v="urn:schemas-microsoft-com:vml" xmlns:wp14="http://schemas.microsoft.com/office/word/2010/wordprocessingDrawing" xmlns:wp="http://schemas.openxmlformats.org/drawingml/2006/wordprocessingDrawing" xmlns:w10="urn:schemas-microsoft-com:office:word" xmlns:w="http://schemas.openxmlformats.org/wordprocessingml/2006/main" xmlns:w14="http://schemas.microsoft.com/office/word/2010/wordml" xmlns:w15="http://schemas.microsoft.com/office/word/2012/wordml" xmlns:w16cex="http://schemas.microsoft.com/office/word/2018/wordml/cex" xmlns:w16cid="http://schemas.microsoft.com/office/word/2016/wordml/cid" xmlns:w16="http://schemas.microsoft.com/office/word/2018/wordml" xmlns:w16du="http://schemas.microsoft.com/office/word/2023/wordml/word16du" xmlns:w16sdtdh="http://schemas.microsoft.com/office/word/2020/wordml/sdtdatahash" xmlns:w16sdtfl="http://schemas.microsoft.com/office/word/2024/wordml/sdtformatlock" xmlns:w16se="http://schemas.microsoft.com/office/word/2015/wordml/symex" xmlns:wpg="http://schemas.microsoft.com/office/word/2010/wordprocessingGroup" xmlns:wpi="http://schemas.microsoft.com/office/word/2010/wordprocessingInk" xmlns:wne="http://schemas.microsoft.com/office/word/2006/wordml" xmlns:wps="http://schemas.microsoft.com/office/word/2010/wordprocessingShape" mc:Ignorable="w14 w15 w16se w16cid w16 w16cex w16sdtdh w16sdtfl w16du wp14">
+<w:endnotes xmlns:wpc="http://schemas.microsoft.com/office/word/2010/wordprocessingCanvas" xmlns:cx="http://schemas.microsoft.com/office/drawing/2014/chartex" xmlns:mc="http://schemas.openxmlformats.org/markup-compatibility/2006" xmlns:o="urn:schemas-microsoft-com:office:office" xmlns:r="http://schemas.openxmlformats.org/officeDocument/2006/relationships" xmlns:m="http://schemas.openxmlformats.org/officeDocument/2006/math" xmlns:v="urn:schemas-microsoft-com:vml" xmlns:wp14="http://schemas.microsoft.com/office/word/2010/wordprocessingDrawing" xmlns:wp="http://schemas.openxmlformats.org/drawingml/2006/wordprocessingDrawing" xmlns:w10="urn:schemas-microsoft-com:office:word" xmlns:w="http://schemas.openxmlformats.org/wordprocessingml/2006/main" xmlns:w14="http://schemas.microsoft.com/office/word/2010/wordml" xmlns:w15="http://schemas.microsoft.com/office/word/2012/wordml" xmlns:w16se="http://schemas.microsoft.com/office/word/2015/wordml/symex" xmlns:wpg="http://schemas.microsoft.com/office/word/2010/wordprocessingGroup" xmlns:wpi="http://schemas.microsoft.com/office/word/2010/wordprocessingInk" xmlns:wne="http://schemas.microsoft.com/office/word/2006/wordml" xmlns:wps="http://schemas.microsoft.com/office/word/2010/wordprocessingShape" mc:Ignorable="w14 w15 w16se wp14">
   <w:endnote w:type="separator" w:id="-1">
     <w:p>
       <w:r>
@@ -4299,7 +4342,7 @@
 </file>
 
 <file path=word/footer1.xml><?xml version="1.0" encoding="utf-8"?>
-<w:ftr xmlns:wpc="http://schemas.microsoft.com/office/word/2010/wordprocessingCanvas" xmlns:cx="http://schemas.microsoft.com/office/drawing/2014/chartex" xmlns:cx1="http://schemas.microsoft.com/office/drawing/2015/9/8/chartex" xmlns:cx2="http://schemas.microsoft.com/office/drawing/2015/10/21/chartex" xmlns:cx3="http://schemas.microsoft.com/office/drawing/2016/5/9/chartex" xmlns:cx4="http://schemas.microsoft.com/office/drawing/2016/5/10/chartex" xmlns:cx5="http://schemas.microsoft.com/office/drawing/2016/5/11/chartex" xmlns:cx6="http://schemas.microsoft.com/office/drawing/2016/5/12/chartex" xmlns:cx7="http://schemas.microsoft.com/office/drawing/2016/5/13/chartex" xmlns:cx8="http://schemas.microsoft.com/office/drawing/2016/5/14/chartex" xmlns:mc="http://schemas.openxmlformats.org/markup-compatibility/2006" xmlns:aink="http://schemas.microsoft.com/office/drawing/2016/ink" xmlns:am3d="http://schemas.microsoft.com/office/drawing/2017/model3d" xmlns:o="urn:schemas-microsoft-com:office:office" xmlns:oel="http://schemas.microsoft.com/office/2019/extlst" xmlns:r="http://schemas.openxmlformats.org/officeDocument/2006/relationships" xmlns:m="http://schemas.openxmlformats.org/officeDocument/2006/math" xmlns:v="urn:schemas-microsoft-com:vml" xmlns:wp14="http://schemas.microsoft.com/office/word/2010/wordprocessingDrawing" xmlns:wp="http://schemas.openxmlformats.org/drawingml/2006/wordprocessingDrawing" xmlns:w10="urn:schemas-microsoft-com:office:word" xmlns:w="http://schemas.openxmlformats.org/wordprocessingml/2006/main" xmlns:w14="http://schemas.microsoft.com/office/word/2010/wordml" xmlns:w15="http://schemas.microsoft.com/office/word/2012/wordml" xmlns:w16cex="http://schemas.microsoft.com/office/word/2018/wordml/cex" xmlns:w16cid="http://schemas.microsoft.com/office/word/2016/wordml/cid" xmlns:w16="http://schemas.microsoft.com/office/word/2018/wordml" xmlns:w16du="http://schemas.microsoft.com/office/word/2023/wordml/word16du" xmlns:w16sdtdh="http://schemas.microsoft.com/office/word/2020/wordml/sdtdatahash" xmlns:w16sdtfl="http://schemas.microsoft.com/office/word/2024/wordml/sdtformatlock" xmlns:w16se="http://schemas.microsoft.com/office/word/2015/wordml/symex" xmlns:wpg="http://schemas.microsoft.com/office/word/2010/wordprocessingGroup" xmlns:wpi="http://schemas.microsoft.com/office/word/2010/wordprocessingInk" xmlns:wne="http://schemas.microsoft.com/office/word/2006/wordml" xmlns:wps="http://schemas.microsoft.com/office/word/2010/wordprocessingShape" mc:Ignorable="w14 w15 w16se w16cid w16 w16cex w16sdtdh w16sdtfl w16du wp14">
+<w:ftr xmlns:wpc="http://schemas.microsoft.com/office/word/2010/wordprocessingCanvas" xmlns:cx="http://schemas.microsoft.com/office/drawing/2014/chartex" xmlns:mc="http://schemas.openxmlformats.org/markup-compatibility/2006" xmlns:o="urn:schemas-microsoft-com:office:office" xmlns:r="http://schemas.openxmlformats.org/officeDocument/2006/relationships" xmlns:m="http://schemas.openxmlformats.org/officeDocument/2006/math" xmlns:v="urn:schemas-microsoft-com:vml" xmlns:wp14="http://schemas.microsoft.com/office/word/2010/wordprocessingDrawing" xmlns:wp="http://schemas.openxmlformats.org/drawingml/2006/wordprocessingDrawing" xmlns:w10="urn:schemas-microsoft-com:office:word" xmlns:w="http://schemas.openxmlformats.org/wordprocessingml/2006/main" xmlns:w14="http://schemas.microsoft.com/office/word/2010/wordml" xmlns:w15="http://schemas.microsoft.com/office/word/2012/wordml" xmlns:w16se="http://schemas.microsoft.com/office/word/2015/wordml/symex" xmlns:wpg="http://schemas.microsoft.com/office/word/2010/wordprocessingGroup" xmlns:wpi="http://schemas.microsoft.com/office/word/2010/wordprocessingInk" xmlns:wne="http://schemas.microsoft.com/office/word/2006/wordml" xmlns:wps="http://schemas.microsoft.com/office/word/2010/wordprocessingShape" mc:Ignorable="w14 w15 w16se wp14">
   <w:sdt>
     <w:sdtPr>
       <w:rPr>
@@ -4311,6 +4354,11 @@
         <w:docPartUnique/>
       </w:docPartObj>
     </w:sdtPr>
+    <w:sdtEndPr>
+      <w:rPr>
+        <w:rStyle w:val="PageNumber"/>
+      </w:rPr>
+    </w:sdtEndPr>
     <w:sdtContent>
       <w:p>
         <w:pPr>
@@ -4351,7 +4399,7 @@
 </file>
 
 <file path=word/footer2.xml><?xml version="1.0" encoding="utf-8"?>
-<w:ftr xmlns:wpc="http://schemas.microsoft.com/office/word/2010/wordprocessingCanvas" xmlns:cx="http://schemas.microsoft.com/office/drawing/2014/chartex" xmlns:cx1="http://schemas.microsoft.com/office/drawing/2015/9/8/chartex" xmlns:cx2="http://schemas.microsoft.com/office/drawing/2015/10/21/chartex" xmlns:cx3="http://schemas.microsoft.com/office/drawing/2016/5/9/chartex" xmlns:cx4="http://schemas.microsoft.com/office/drawing/2016/5/10/chartex" xmlns:cx5="http://schemas.microsoft.com/office/drawing/2016/5/11/chartex" xmlns:cx6="http://schemas.microsoft.com/office/drawing/2016/5/12/chartex" xmlns:cx7="http://schemas.microsoft.com/office/drawing/2016/5/13/chartex" xmlns:cx8="http://schemas.microsoft.com/office/drawing/2016/5/14/chartex" xmlns:mc="http://schemas.openxmlformats.org/markup-compatibility/2006" xmlns:aink="http://schemas.microsoft.com/office/drawing/2016/ink" xmlns:am3d="http://schemas.microsoft.com/office/drawing/2017/model3d" xmlns:o="urn:schemas-microsoft-com:office:office" xmlns:oel="http://schemas.microsoft.com/office/2019/extlst" xmlns:r="http://schemas.openxmlformats.org/officeDocument/2006/relationships" xmlns:m="http://schemas.openxmlformats.org/officeDocument/2006/math" xmlns:v="urn:schemas-microsoft-com:vml" xmlns:wp14="http://schemas.microsoft.com/office/word/2010/wordprocessingDrawing" xmlns:wp="http://schemas.openxmlformats.org/drawingml/2006/wordprocessingDrawing" xmlns:w10="urn:schemas-microsoft-com:office:word" xmlns:w="http://schemas.openxmlformats.org/wordprocessingml/2006/main" xmlns:w14="http://schemas.microsoft.com/office/word/2010/wordml" xmlns:w15="http://schemas.microsoft.com/office/word/2012/wordml" xmlns:w16cex="http://schemas.microsoft.com/office/word/2018/wordml/cex" xmlns:w16cid="http://schemas.microsoft.com/office/word/2016/wordml/cid" xmlns:w16="http://schemas.microsoft.com/office/word/2018/wordml" xmlns:w16du="http://schemas.microsoft.com/office/word/2023/wordml/word16du" xmlns:w16sdtdh="http://schemas.microsoft.com/office/word/2020/wordml/sdtdatahash" xmlns:w16sdtfl="http://schemas.microsoft.com/office/word/2024/wordml/sdtformatlock" xmlns:w16se="http://schemas.microsoft.com/office/word/2015/wordml/symex" xmlns:wpg="http://schemas.microsoft.com/office/word/2010/wordprocessingGroup" xmlns:wpi="http://schemas.microsoft.com/office/word/2010/wordprocessingInk" xmlns:wne="http://schemas.microsoft.com/office/word/2006/wordml" xmlns:wps="http://schemas.microsoft.com/office/word/2010/wordprocessingShape" mc:Ignorable="w14 w15 w16se w16cid w16 w16cex w16sdtdh w16sdtfl w16du wp14">
+<w:ftr xmlns:wpc="http://schemas.microsoft.com/office/word/2010/wordprocessingCanvas" xmlns:cx="http://schemas.microsoft.com/office/drawing/2014/chartex" xmlns:mc="http://schemas.openxmlformats.org/markup-compatibility/2006" xmlns:o="urn:schemas-microsoft-com:office:office" xmlns:r="http://schemas.openxmlformats.org/officeDocument/2006/relationships" xmlns:m="http://schemas.openxmlformats.org/officeDocument/2006/math" xmlns:v="urn:schemas-microsoft-com:vml" xmlns:wp14="http://schemas.microsoft.com/office/word/2010/wordprocessingDrawing" xmlns:wp="http://schemas.openxmlformats.org/drawingml/2006/wordprocessingDrawing" xmlns:w10="urn:schemas-microsoft-com:office:word" xmlns:w="http://schemas.openxmlformats.org/wordprocessingml/2006/main" xmlns:w14="http://schemas.microsoft.com/office/word/2010/wordml" xmlns:w15="http://schemas.microsoft.com/office/word/2012/wordml" xmlns:w16se="http://schemas.microsoft.com/office/word/2015/wordml/symex" xmlns:wpg="http://schemas.microsoft.com/office/word/2010/wordprocessingGroup" xmlns:wpi="http://schemas.microsoft.com/office/word/2010/wordprocessingInk" xmlns:wne="http://schemas.microsoft.com/office/word/2006/wordml" xmlns:wps="http://schemas.microsoft.com/office/word/2010/wordprocessingShape" mc:Ignorable="w14 w15 w16se wp14">
   <w:sdt>
     <w:sdtPr>
       <w:rPr>
@@ -4363,6 +4411,11 @@
         <w:docPartUnique/>
       </w:docPartObj>
     </w:sdtPr>
+    <w:sdtEndPr>
+      <w:rPr>
+        <w:rStyle w:val="PageNumber"/>
+      </w:rPr>
+    </w:sdtEndPr>
     <w:sdtContent>
       <w:p>
         <w:pPr>
@@ -4395,7 +4448,7 @@
             <w:rStyle w:val="PageNumber"/>
             <w:noProof/>
           </w:rPr>
-          <w:t>2</w:t>
+          <w:t>8</w:t>
         </w:r>
         <w:r>
           <w:rPr>
@@ -4416,7 +4469,7 @@
 </file>
 
 <file path=word/footnotes.xml><?xml version="1.0" encoding="utf-8"?>
-<w:footnotes xmlns:wpc="http://schemas.microsoft.com/office/word/2010/wordprocessingCanvas" xmlns:cx="http://schemas.microsoft.com/office/drawing/2014/chartex" xmlns:cx1="http://schemas.microsoft.com/office/drawing/2015/9/8/chartex" xmlns:cx2="http://schemas.microsoft.com/office/drawing/2015/10/21/chartex" xmlns:cx3="http://schemas.microsoft.com/office/drawing/2016/5/9/chartex" xmlns:cx4="http://schemas.microsoft.com/office/drawing/2016/5/10/chartex" xmlns:cx5="http://schemas.microsoft.com/office/drawing/2016/5/11/chartex" xmlns:cx6="http://schemas.microsoft.com/office/drawing/2016/5/12/chartex" xmlns:cx7="http://schemas.microsoft.com/office/drawing/2016/5/13/chartex" xmlns:cx8="http://schemas.microsoft.com/office/drawing/2016/5/14/chartex" xmlns:mc="http://schemas.openxmlformats.org/markup-compatibility/2006" xmlns:aink="http://schemas.microsoft.com/office/drawing/2016/ink" xmlns:am3d="http://schemas.microsoft.com/office/drawing/2017/model3d" xmlns:o="urn:schemas-microsoft-com:office:office" xmlns:oel="http://schemas.microsoft.com/office/2019/extlst" xmlns:r="http://schemas.openxmlformats.org/officeDocument/2006/relationships" xmlns:m="http://schemas.openxmlformats.org/officeDocument/2006/math" xmlns:v="urn:schemas-microsoft-com:vml" xmlns:wp14="http://schemas.microsoft.com/office/word/2010/wordprocessingDrawing" xmlns:wp="http://schemas.openxmlformats.org/drawingml/2006/wordprocessingDrawing" xmlns:w10="urn:schemas-microsoft-com:office:word" xmlns:w="http://schemas.openxmlformats.org/wordprocessingml/2006/main" xmlns:w14="http://schemas.microsoft.com/office/word/2010/wordml" xmlns:w15="http://schemas.microsoft.com/office/word/2012/wordml" xmlns:w16cex="http://schemas.microsoft.com/office/word/2018/wordml/cex" xmlns:w16cid="http://schemas.microsoft.com/office/word/2016/wordml/cid" xmlns:w16="http://schemas.microsoft.com/office/word/2018/wordml" xmlns:w16du="http://schemas.microsoft.com/office/word/2023/wordml/word16du" xmlns:w16sdtdh="http://schemas.microsoft.com/office/word/2020/wordml/sdtdatahash" xmlns:w16sdtfl="http://schemas.microsoft.com/office/word/2024/wordml/sdtformatlock" xmlns:w16se="http://schemas.microsoft.com/office/word/2015/wordml/symex" xmlns:wpg="http://schemas.microsoft.com/office/word/2010/wordprocessingGroup" xmlns:wpi="http://schemas.microsoft.com/office/word/2010/wordprocessingInk" xmlns:wne="http://schemas.microsoft.com/office/word/2006/wordml" xmlns:wps="http://schemas.microsoft.com/office/word/2010/wordprocessingShape" mc:Ignorable="w14 w15 w16se w16cid w16 w16cex w16sdtdh w16sdtfl w16du wp14">
+<w:footnotes xmlns:wpc="http://schemas.microsoft.com/office/word/2010/wordprocessingCanvas" xmlns:cx="http://schemas.microsoft.com/office/drawing/2014/chartex" xmlns:mc="http://schemas.openxmlformats.org/markup-compatibility/2006" xmlns:o="urn:schemas-microsoft-com:office:office" xmlns:r="http://schemas.openxmlformats.org/officeDocument/2006/relationships" xmlns:m="http://schemas.openxmlformats.org/officeDocument/2006/math" xmlns:v="urn:schemas-microsoft-com:vml" xmlns:wp14="http://schemas.microsoft.com/office/word/2010/wordprocessingDrawing" xmlns:wp="http://schemas.openxmlformats.org/drawingml/2006/wordprocessingDrawing" xmlns:w10="urn:schemas-microsoft-com:office:word" xmlns:w="http://schemas.openxmlformats.org/wordprocessingml/2006/main" xmlns:w14="http://schemas.microsoft.com/office/word/2010/wordml" xmlns:w15="http://schemas.microsoft.com/office/word/2012/wordml" xmlns:w16se="http://schemas.microsoft.com/office/word/2015/wordml/symex" xmlns:wpg="http://schemas.microsoft.com/office/word/2010/wordprocessingGroup" xmlns:wpi="http://schemas.microsoft.com/office/word/2010/wordprocessingInk" xmlns:wne="http://schemas.microsoft.com/office/word/2006/wordml" xmlns:wps="http://schemas.microsoft.com/office/word/2010/wordprocessingShape" mc:Ignorable="w14 w15 w16se wp14">
   <w:footnote w:type="separator" w:id="-1">
     <w:p>
       <w:r>
@@ -4446,7 +4499,7 @@
 </file>
 
 <file path=word/numbering.xml><?xml version="1.0" encoding="utf-8"?>
-<w:numbering xmlns:wpc="http://schemas.microsoft.com/office/word/2010/wordprocessingCanvas" xmlns:cx="http://schemas.microsoft.com/office/drawing/2014/chartex" xmlns:cx1="http://schemas.microsoft.com/office/drawing/2015/9/8/chartex" xmlns:cx2="http://schemas.microsoft.com/office/drawing/2015/10/21/chartex" xmlns:cx3="http://schemas.microsoft.com/office/drawing/2016/5/9/chartex" xmlns:cx4="http://schemas.microsoft.com/office/drawing/2016/5/10/chartex" xmlns:cx5="http://schemas.microsoft.com/office/drawing/2016/5/11/chartex" xmlns:cx6="http://schemas.microsoft.com/office/drawing/2016/5/12/chartex" xmlns:cx7="http://schemas.microsoft.com/office/drawing/2016/5/13/chartex" xmlns:cx8="http://schemas.microsoft.com/office/drawing/2016/5/14/chartex" xmlns:mc="http://schemas.openxmlformats.org/markup-compatibility/2006" xmlns:aink="http://schemas.microsoft.com/office/drawing/2016/ink" xmlns:am3d="http://schemas.microsoft.com/office/drawing/2017/model3d" xmlns:o="urn:schemas-microsoft-com:office:office" xmlns:oel="http://schemas.microsoft.com/office/2019/extlst" xmlns:r="http://schemas.openxmlformats.org/officeDocument/2006/relationships" xmlns:m="http://schemas.openxmlformats.org/officeDocument/2006/math" xmlns:v="urn:schemas-microsoft-com:vml" xmlns:wp14="http://schemas.microsoft.com/office/word/2010/wordprocessingDrawing" xmlns:wp="http://schemas.openxmlformats.org/drawingml/2006/wordprocessingDrawing" xmlns:w10="urn:schemas-microsoft-com:office:word" xmlns:w="http://schemas.openxmlformats.org/wordprocessingml/2006/main" xmlns:w14="http://schemas.microsoft.com/office/word/2010/wordml" xmlns:w15="http://schemas.microsoft.com/office/word/2012/wordml" xmlns:w16cex="http://schemas.microsoft.com/office/word/2018/wordml/cex" xmlns:w16cid="http://schemas.microsoft.com/office/word/2016/wordml/cid" xmlns:w16="http://schemas.microsoft.com/office/word/2018/wordml" xmlns:w16du="http://schemas.microsoft.com/office/word/2023/wordml/word16du" xmlns:w16sdtdh="http://schemas.microsoft.com/office/word/2020/wordml/sdtdatahash" xmlns:w16sdtfl="http://schemas.microsoft.com/office/word/2024/wordml/sdtformatlock" xmlns:w16se="http://schemas.microsoft.com/office/word/2015/wordml/symex" xmlns:wpg="http://schemas.microsoft.com/office/word/2010/wordprocessingGroup" xmlns:wpi="http://schemas.microsoft.com/office/word/2010/wordprocessingInk" xmlns:wne="http://schemas.microsoft.com/office/word/2006/wordml" xmlns:wps="http://schemas.microsoft.com/office/word/2010/wordprocessingShape" mc:Ignorable="w14 w15 w16se w16cid w16 w16cex w16sdtdh w16sdtfl w16du wp14">
+<w:numbering xmlns:wpc="http://schemas.microsoft.com/office/word/2010/wordprocessingCanvas" xmlns:cx="http://schemas.microsoft.com/office/drawing/2014/chartex" xmlns:mc="http://schemas.openxmlformats.org/markup-compatibility/2006" xmlns:o="urn:schemas-microsoft-com:office:office" xmlns:r="http://schemas.openxmlformats.org/officeDocument/2006/relationships" xmlns:m="http://schemas.openxmlformats.org/officeDocument/2006/math" xmlns:v="urn:schemas-microsoft-com:vml" xmlns:wp14="http://schemas.microsoft.com/office/word/2010/wordprocessingDrawing" xmlns:wp="http://schemas.openxmlformats.org/drawingml/2006/wordprocessingDrawing" xmlns:w10="urn:schemas-microsoft-com:office:word" xmlns:w="http://schemas.openxmlformats.org/wordprocessingml/2006/main" xmlns:w14="http://schemas.microsoft.com/office/word/2010/wordml" xmlns:w15="http://schemas.microsoft.com/office/word/2012/wordml" xmlns:w16se="http://schemas.microsoft.com/office/word/2015/wordml/symex" xmlns:wpg="http://schemas.microsoft.com/office/word/2010/wordprocessingGroup" xmlns:wpi="http://schemas.microsoft.com/office/word/2010/wordprocessingInk" xmlns:wne="http://schemas.microsoft.com/office/word/2006/wordml" xmlns:wps="http://schemas.microsoft.com/office/word/2010/wordprocessingShape" mc:Ignorable="w14 w15 w16se wp14">
   <w:abstractNum w:abstractNumId="0" w15:restartNumberingAfterBreak="0">
     <w:nsid w:val="03867835"/>
     <w:multiLevelType w:val="hybridMultilevel"/>
@@ -7852,110 +7905,110 @@
       </w:rPr>
     </w:lvl>
   </w:abstractNum>
-  <w:num w:numId="1" w16cid:durableId="193809708">
+  <w:num w:numId="1">
     <w:abstractNumId w:val="27"/>
   </w:num>
-  <w:num w:numId="2" w16cid:durableId="439304008">
+  <w:num w:numId="2">
     <w:abstractNumId w:val="0"/>
   </w:num>
-  <w:num w:numId="3" w16cid:durableId="1814369601">
+  <w:num w:numId="3">
     <w:abstractNumId w:val="8"/>
   </w:num>
-  <w:num w:numId="4" w16cid:durableId="2006858979">
+  <w:num w:numId="4">
     <w:abstractNumId w:val="28"/>
   </w:num>
-  <w:num w:numId="5" w16cid:durableId="1839346339">
+  <w:num w:numId="5">
     <w:abstractNumId w:val="18"/>
   </w:num>
-  <w:num w:numId="6" w16cid:durableId="1380855808">
+  <w:num w:numId="6">
     <w:abstractNumId w:val="10"/>
   </w:num>
-  <w:num w:numId="7" w16cid:durableId="565338146">
+  <w:num w:numId="7">
     <w:abstractNumId w:val="30"/>
   </w:num>
-  <w:num w:numId="8" w16cid:durableId="522136554">
+  <w:num w:numId="8">
     <w:abstractNumId w:val="19"/>
   </w:num>
-  <w:num w:numId="9" w16cid:durableId="729496021">
+  <w:num w:numId="9">
     <w:abstractNumId w:val="24"/>
   </w:num>
-  <w:num w:numId="10" w16cid:durableId="417485858">
+  <w:num w:numId="10">
     <w:abstractNumId w:val="7"/>
   </w:num>
-  <w:num w:numId="11" w16cid:durableId="1035351234">
+  <w:num w:numId="11">
     <w:abstractNumId w:val="23"/>
   </w:num>
-  <w:num w:numId="12" w16cid:durableId="837691969">
+  <w:num w:numId="12">
     <w:abstractNumId w:val="5"/>
   </w:num>
-  <w:num w:numId="13" w16cid:durableId="979849249">
+  <w:num w:numId="13">
     <w:abstractNumId w:val="16"/>
   </w:num>
-  <w:num w:numId="14" w16cid:durableId="387188096">
+  <w:num w:numId="14">
     <w:abstractNumId w:val="11"/>
   </w:num>
-  <w:num w:numId="15" w16cid:durableId="1770663035">
+  <w:num w:numId="15">
     <w:abstractNumId w:val="14"/>
   </w:num>
-  <w:num w:numId="16" w16cid:durableId="642200228">
+  <w:num w:numId="16">
     <w:abstractNumId w:val="15"/>
   </w:num>
-  <w:num w:numId="17" w16cid:durableId="595553950">
+  <w:num w:numId="17">
     <w:abstractNumId w:val="6"/>
   </w:num>
-  <w:num w:numId="18" w16cid:durableId="1839729133">
+  <w:num w:numId="18">
     <w:abstractNumId w:val="1"/>
   </w:num>
-  <w:num w:numId="19" w16cid:durableId="1430350645">
+  <w:num w:numId="19">
     <w:abstractNumId w:val="17"/>
   </w:num>
-  <w:num w:numId="20" w16cid:durableId="609823634">
+  <w:num w:numId="20">
     <w:abstractNumId w:val="9"/>
   </w:num>
-  <w:num w:numId="21" w16cid:durableId="1595891774">
+  <w:num w:numId="21">
     <w:abstractNumId w:val="13"/>
   </w:num>
-  <w:num w:numId="22" w16cid:durableId="1857501887">
+  <w:num w:numId="22">
     <w:abstractNumId w:val="4"/>
   </w:num>
-  <w:num w:numId="23" w16cid:durableId="1424566782">
+  <w:num w:numId="23">
     <w:abstractNumId w:val="20"/>
   </w:num>
-  <w:num w:numId="24" w16cid:durableId="983385615">
+  <w:num w:numId="24">
     <w:abstractNumId w:val="22"/>
   </w:num>
-  <w:num w:numId="25" w16cid:durableId="1303582182">
+  <w:num w:numId="25">
     <w:abstractNumId w:val="25"/>
   </w:num>
-  <w:num w:numId="26" w16cid:durableId="2138447778">
+  <w:num w:numId="26">
     <w:abstractNumId w:val="2"/>
   </w:num>
-  <w:num w:numId="27" w16cid:durableId="715280916">
+  <w:num w:numId="27">
     <w:abstractNumId w:val="12"/>
   </w:num>
-  <w:num w:numId="28" w16cid:durableId="296570619">
+  <w:num w:numId="28">
     <w:abstractNumId w:val="26"/>
   </w:num>
-  <w:num w:numId="29" w16cid:durableId="266351746">
+  <w:num w:numId="29">
     <w:abstractNumId w:val="32"/>
   </w:num>
-  <w:num w:numId="30" w16cid:durableId="1027947511">
+  <w:num w:numId="30">
     <w:abstractNumId w:val="29"/>
   </w:num>
-  <w:num w:numId="31" w16cid:durableId="1358778646">
+  <w:num w:numId="31">
     <w:abstractNumId w:val="21"/>
   </w:num>
-  <w:num w:numId="32" w16cid:durableId="186406669">
+  <w:num w:numId="32">
     <w:abstractNumId w:val="31"/>
   </w:num>
-  <w:num w:numId="33" w16cid:durableId="364215154">
+  <w:num w:numId="33">
     <w:abstractNumId w:val="3"/>
   </w:num>
 </w:numbering>
 </file>
 
 <file path=word/styles.xml><?xml version="1.0" encoding="utf-8"?>
-<w:styles xmlns:mc="http://schemas.openxmlformats.org/markup-compatibility/2006" xmlns:r="http://schemas.openxmlformats.org/officeDocument/2006/relationships" xmlns:w="http://schemas.openxmlformats.org/wordprocessingml/2006/main" xmlns:w14="http://schemas.microsoft.com/office/word/2010/wordml" xmlns:w15="http://schemas.microsoft.com/office/word/2012/wordml" xmlns:w16cex="http://schemas.microsoft.com/office/word/2018/wordml/cex" xmlns:w16cid="http://schemas.microsoft.com/office/word/2016/wordml/cid" xmlns:w16="http://schemas.microsoft.com/office/word/2018/wordml" xmlns:w16du="http://schemas.microsoft.com/office/word/2023/wordml/word16du" xmlns:w16sdtdh="http://schemas.microsoft.com/office/word/2020/wordml/sdtdatahash" xmlns:w16sdtfl="http://schemas.microsoft.com/office/word/2024/wordml/sdtformatlock" xmlns:w16se="http://schemas.microsoft.com/office/word/2015/wordml/symex" mc:Ignorable="w14 w15 w16se w16cid w16 w16cex w16sdtdh w16sdtfl w16du">
+<w:styles xmlns:mc="http://schemas.openxmlformats.org/markup-compatibility/2006" xmlns:r="http://schemas.openxmlformats.org/officeDocument/2006/relationships" xmlns:w="http://schemas.openxmlformats.org/wordprocessingml/2006/main" xmlns:w14="http://schemas.microsoft.com/office/word/2010/wordml" xmlns:w15="http://schemas.microsoft.com/office/word/2012/wordml" xmlns:w16se="http://schemas.microsoft.com/office/word/2015/wordml/symex" mc:Ignorable="w14 w15 w16se">
   <w:docDefaults>
     <w:rPrDefault>
       <w:rPr>
@@ -7969,7 +8022,7 @@
     </w:rPrDefault>
     <w:pPrDefault/>
   </w:docDefaults>
-  <w:latentStyles w:defLockedState="0" w:defUIPriority="99" w:defSemiHidden="0" w:defUnhideWhenUsed="0" w:defQFormat="0" w:count="376">
+  <w:latentStyles w:defLockedState="0" w:defUIPriority="99" w:defSemiHidden="0" w:defUnhideWhenUsed="0" w:defQFormat="0" w:count="371">
     <w:lsdException w:name="Normal" w:uiPriority="0" w:qFormat="1"/>
     <w:lsdException w:name="heading 1" w:uiPriority="9" w:qFormat="1"/>
     <w:lsdException w:name="heading 2" w:semiHidden="1" w:uiPriority="9" w:unhideWhenUsed="1" w:qFormat="1"/>
@@ -8341,11 +8394,6 @@
     <w:lsdException w:name="List Table 5 Dark Accent 6" w:uiPriority="50"/>
     <w:lsdException w:name="List Table 6 Colorful Accent 6" w:uiPriority="51"/>
     <w:lsdException w:name="List Table 7 Colorful Accent 6" w:uiPriority="52"/>
-    <w:lsdException w:name="Mention" w:semiHidden="1" w:unhideWhenUsed="1"/>
-    <w:lsdException w:name="Smart Hyperlink" w:semiHidden="1" w:unhideWhenUsed="1"/>
-    <w:lsdException w:name="Hashtag" w:semiHidden="1" w:unhideWhenUsed="1"/>
-    <w:lsdException w:name="Unresolved Mention" w:semiHidden="1" w:unhideWhenUsed="1"/>
-    <w:lsdException w:name="Smart Link" w:semiHidden="1" w:unhideWhenUsed="1"/>
   </w:latentStyles>
   <w:style w:type="paragraph" w:default="1" w:styleId="Normal">
     <w:name w:val="Normal"/>
@@ -8550,6 +8598,7 @@
   <w:style w:type="character" w:default="1" w:styleId="DefaultParagraphFont">
     <w:name w:val="Default Paragraph Font"/>
     <w:uiPriority w:val="1"/>
+    <w:semiHidden/>
     <w:unhideWhenUsed/>
   </w:style>
   <w:style w:type="table" w:default="1" w:styleId="TableNormal">
@@ -9000,7 +9049,7 @@
       <w:u w:val="single"/>
     </w:rPr>
   </w:style>
-  <w:style w:type="character" w:styleId="UnresolvedMention">
+  <w:style w:type="character" w:customStyle="1" w:styleId="UnresolvedMention">
     <w:name w:val="Unresolved Mention"/>
     <w:basedOn w:val="DefaultParagraphFont"/>
     <w:uiPriority w:val="99"/>

</xml_diff>

<commit_message>
Statistical test used to test the hypotheses.
</commit_message>
<xml_diff>
--- a/7COM1079_Final report_template.docx
+++ b/7COM1079_Final report_template.docx
@@ -2861,8 +2861,134 @@
         </w:rPr>
         <w:t xml:space="preserve"> </w:t>
       </w:r>
+    </w:p>
+    <w:p>
+      <w:pPr>
+        <w:pStyle w:val="ListParagraph"/>
+        <w:shd w:val="clear" w:color="auto" w:fill="FFFFFF"/>
+        <w:spacing w:before="120" w:after="160" w:line="235" w:lineRule="atLeast"/>
+        <w:rPr>
+          <w:rFonts w:ascii="Calibri" w:eastAsia="Times New Roman" w:hAnsi="Calibri" w:cs="Calibri"/>
+          <w:color w:val="222222"/>
+          <w:kern w:val="0"/>
+          <w:sz w:val="22"/>
+          <w:szCs w:val="22"/>
+          <w14:ligatures w14:val="none"/>
+        </w:rPr>
+      </w:pPr>
+    </w:p>
+    <w:p>
+      <w:pPr>
+        <w:pStyle w:val="ListParagraph"/>
+        <w:shd w:val="clear" w:color="auto" w:fill="FFFFFF"/>
+        <w:spacing w:before="120" w:after="160" w:line="235" w:lineRule="atLeast"/>
+        <w:jc w:val="both"/>
+        <w:rPr>
+          <w:rFonts w:ascii="Times New Roman" w:eastAsia="Times New Roman" w:hAnsi="Times New Roman" w:cs="Times New Roman"/>
+        </w:rPr>
+      </w:pPr>
+      <w:r>
+        <w:rPr>
+          <w:rFonts w:ascii="Times New Roman" w:eastAsia="Times New Roman" w:hAnsi="Times New Roman" w:cs="Times New Roman"/>
+        </w:rPr>
+        <w:t>The production histogram shows six yearly production totals between roughly 335,000 and 380,000, with most years in the mid</w:t>
+      </w:r>
+      <w:r>
+        <w:rPr>
+          <w:rFonts w:ascii="Times New Roman" w:eastAsia="Times New Roman" w:hAnsi="Times New Roman" w:cs="Times New Roman"/>
+        </w:rPr>
+        <w:noBreakHyphen/>
+        <w:t>350,000s to mid</w:t>
+      </w:r>
+      <w:r>
+        <w:rPr>
+          <w:rFonts w:ascii="Times New Roman" w:eastAsia="Times New Roman" w:hAnsi="Times New Roman" w:cs="Times New Roman"/>
+        </w:rPr>
+        <w:noBreakHyphen/>
+        <w:t>360,000s. The export histogram shows six export totals from about 105,000 to 145,000, with most around 120,000–135,000. The scatter plot combines these pairs: each dot is one year, linking its production value on the x</w:t>
+      </w:r>
+      <w:r>
+        <w:rPr>
+          <w:rFonts w:ascii="Times New Roman" w:eastAsia="Times New Roman" w:hAnsi="Times New Roman" w:cs="Times New Roman"/>
+        </w:rPr>
+        <w:noBreakHyphen/>
+        <w:t>axis to its export value on the y</w:t>
+      </w:r>
+      <w:r>
+        <w:rPr>
+          <w:rFonts w:ascii="Times New Roman" w:eastAsia="Times New Roman" w:hAnsi="Times New Roman" w:cs="Times New Roman"/>
+        </w:rPr>
+        <w:noBreakHyphen/>
+        <w:t>axis, and the upward green line shows that higher production years are generally also higher</w:t>
+      </w:r>
+      <w:r>
+        <w:rPr>
+          <w:rFonts w:ascii="Times New Roman" w:eastAsia="Times New Roman" w:hAnsi="Times New Roman" w:cs="Times New Roman"/>
+        </w:rPr>
+        <w:noBreakHyphen/>
+        <w:t>export years.</w:t>
+      </w:r>
       <w:bookmarkStart w:id="0" w:name="_GoBack"/>
       <w:bookmarkEnd w:id="0"/>
+    </w:p>
+    <w:p>
+      <w:pPr>
+        <w:ind w:left="1440"/>
+        <w:rPr>
+          <w:rFonts w:ascii="Times New Roman" w:eastAsia="Times New Roman" w:hAnsi="Times New Roman" w:cs="Times New Roman"/>
+        </w:rPr>
+      </w:pPr>
+      <w:r>
+        <w:rPr>
+          <w:rFonts w:ascii="Times New Roman" w:eastAsia="Times New Roman" w:hAnsi="Times New Roman" w:cs="Times New Roman"/>
+        </w:rPr>
+        <w:t xml:space="preserve"> </w:t>
+      </w:r>
+    </w:p>
+    <w:p>
+      <w:pPr>
+        <w:pStyle w:val="ListParagraph"/>
+        <w:numPr>
+          <w:ilvl w:val="0"/>
+          <w:numId w:val="32"/>
+        </w:numPr>
+        <w:rPr>
+          <w:rFonts w:ascii="Times New Roman" w:eastAsia="Times New Roman" w:hAnsi="Times New Roman" w:cs="Times New Roman"/>
+        </w:rPr>
+      </w:pPr>
+      <w:r>
+        <w:rPr>
+          <w:rFonts w:ascii="Times New Roman" w:eastAsia="Times New Roman" w:hAnsi="Times New Roman" w:cs="Times New Roman"/>
+        </w:rPr>
+        <w:t>Analysis</w:t>
+      </w:r>
+    </w:p>
+    <w:p>
+      <w:pPr>
+        <w:pStyle w:val="ListParagraph"/>
+        <w:numPr>
+          <w:ilvl w:val="1"/>
+          <w:numId w:val="32"/>
+        </w:numPr>
+        <w:ind w:hanging="720"/>
+        <w:rPr>
+          <w:rFonts w:ascii="Times New Roman" w:eastAsia="Times New Roman" w:hAnsi="Times New Roman" w:cs="Times New Roman"/>
+          <w:i/>
+          <w:iCs/>
+        </w:rPr>
+      </w:pPr>
+      <w:r>
+        <w:rPr>
+          <w:rFonts w:ascii="Times New Roman" w:eastAsia="Times New Roman" w:hAnsi="Times New Roman" w:cs="Times New Roman"/>
+        </w:rPr>
+        <w:t>Statistical test used to test the hypotheses and output</w:t>
+      </w:r>
+      <w:r>
+        <w:rPr>
+          <w:rFonts w:ascii="Times New Roman" w:eastAsia="Times New Roman" w:hAnsi="Times New Roman" w:cs="Times New Roman"/>
+        </w:rPr>
+        <w:t xml:space="preserve"> </w:t>
+      </w:r>
     </w:p>
     <w:p>
       <w:pPr>
@@ -2888,107 +3014,69 @@
         <w:jc w:val="both"/>
         <w:rPr>
           <w:rFonts w:ascii="Times New Roman" w:eastAsia="Times New Roman" w:hAnsi="Times New Roman" w:cs="Times New Roman"/>
-        </w:rPr>
-      </w:pPr>
-      <w:r>
-        <w:rPr>
-          <w:rFonts w:ascii="Times New Roman" w:eastAsia="Times New Roman" w:hAnsi="Times New Roman" w:cs="Times New Roman"/>
-        </w:rPr>
-        <w:t>The production histogram shows six yearly production totals between roughly 335,000 and 380,000, with most years in the mid</w:t>
-      </w:r>
-      <w:r>
-        <w:rPr>
-          <w:rFonts w:ascii="Times New Roman" w:eastAsia="Times New Roman" w:hAnsi="Times New Roman" w:cs="Times New Roman"/>
+          <w:color w:val="222222"/>
+          <w:kern w:val="0"/>
+          <w:sz w:val="22"/>
+          <w:szCs w:val="22"/>
+          <w:lang w:val="en-US"/>
+          <w14:ligatures w14:val="none"/>
+        </w:rPr>
+      </w:pPr>
+      <w:r>
+        <w:rPr>
+          <w:rFonts w:ascii="Times New Roman" w:eastAsia="Times New Roman" w:hAnsi="Times New Roman" w:cs="Times New Roman"/>
+          <w:color w:val="222222"/>
+          <w:kern w:val="0"/>
+          <w:szCs w:val="22"/>
+          <w:lang/>
+          <w14:ligatures w14:val="none"/>
+        </w:rPr>
+        <w:t>Pearson correlation was chosen because both variables are numerical, measured on a continuous scale, and the scatterplot suggests a roughly straight</w:t>
+      </w:r>
+      <w:r>
+        <w:rPr>
+          <w:rFonts w:ascii="Times New Roman" w:eastAsia="Times New Roman" w:hAnsi="Times New Roman" w:cs="Times New Roman"/>
+          <w:color w:val="222222"/>
+          <w:kern w:val="0"/>
+          <w:szCs w:val="22"/>
+          <w:lang/>
+          <w14:ligatures w14:val="none"/>
         </w:rPr>
         <w:noBreakHyphen/>
-        <w:t>350,000s to mid</w:t>
-      </w:r>
-      <w:r>
-        <w:rPr>
-          <w:rFonts w:ascii="Times New Roman" w:eastAsia="Times New Roman" w:hAnsi="Times New Roman" w:cs="Times New Roman"/>
-        </w:rPr>
-        <w:noBreakHyphen/>
-        <w:t>360,000s. The export histogram shows six export totals from about 105,000 to 145,000, with most around 120,000–135,000. The scatter plot combines these pairs: each dot is one year, linking its production value on the x</w:t>
-      </w:r>
-      <w:r>
-        <w:rPr>
-          <w:rFonts w:ascii="Times New Roman" w:eastAsia="Times New Roman" w:hAnsi="Times New Roman" w:cs="Times New Roman"/>
-        </w:rPr>
-        <w:noBreakHyphen/>
-        <w:t>axis to its export value on the y</w:t>
-      </w:r>
-      <w:r>
-        <w:rPr>
-          <w:rFonts w:ascii="Times New Roman" w:eastAsia="Times New Roman" w:hAnsi="Times New Roman" w:cs="Times New Roman"/>
-        </w:rPr>
-        <w:noBreakHyphen/>
-        <w:t>axis, and the upward green line shows that higher production years are generally also higher</w:t>
-      </w:r>
-      <w:r>
-        <w:rPr>
-          <w:rFonts w:ascii="Times New Roman" w:eastAsia="Times New Roman" w:hAnsi="Times New Roman" w:cs="Times New Roman"/>
-        </w:rPr>
-        <w:noBreakHyphen/>
-        <w:t>export years.</w:t>
-      </w:r>
-    </w:p>
-    <w:p>
-      <w:pPr>
-        <w:pStyle w:val="ListParagraph"/>
-        <w:ind w:left="1800"/>
-        <w:rPr>
-          <w:rFonts w:ascii="Times New Roman" w:eastAsia="Times New Roman" w:hAnsi="Times New Roman" w:cs="Times New Roman"/>
-          <w:i/>
-          <w:iCs/>
-          <w:highlight w:val="yellow"/>
-        </w:rPr>
-      </w:pPr>
-    </w:p>
-    <w:p>
-      <w:pPr>
-        <w:pStyle w:val="ListParagraph"/>
-        <w:rPr>
-          <w:rFonts w:ascii="Times New Roman" w:eastAsia="Times New Roman" w:hAnsi="Times New Roman" w:cs="Times New Roman"/>
-        </w:rPr>
-      </w:pPr>
-      <w:r>
-        <w:rPr>
-          <w:rFonts w:ascii="Times New Roman" w:eastAsia="Times New Roman" w:hAnsi="Times New Roman" w:cs="Times New Roman"/>
-        </w:rPr>
-        <w:softHyphen/>
-      </w:r>
-    </w:p>
-    <w:p>
-      <w:pPr>
-        <w:ind w:left="1440"/>
-        <w:rPr>
-          <w:rFonts w:ascii="Times New Roman" w:eastAsia="Times New Roman" w:hAnsi="Times New Roman" w:cs="Times New Roman"/>
-        </w:rPr>
-      </w:pPr>
-      <w:r>
-        <w:rPr>
-          <w:rFonts w:ascii="Times New Roman" w:eastAsia="Times New Roman" w:hAnsi="Times New Roman" w:cs="Times New Roman"/>
-        </w:rPr>
-        <w:t xml:space="preserve"> </w:t>
-      </w:r>
-    </w:p>
-    <w:p>
-      <w:pPr>
-        <w:pStyle w:val="ListParagraph"/>
-        <w:numPr>
-          <w:ilvl w:val="0"/>
-          <w:numId w:val="32"/>
-        </w:numPr>
-        <w:rPr>
-          <w:rFonts w:ascii="Times New Roman" w:eastAsia="Times New Roman" w:hAnsi="Times New Roman" w:cs="Times New Roman"/>
-        </w:rPr>
-      </w:pPr>
-      <w:r>
-        <w:rPr>
-          <w:rFonts w:ascii="Times New Roman" w:eastAsia="Times New Roman" w:hAnsi="Times New Roman" w:cs="Times New Roman"/>
-        </w:rPr>
-        <w:t>Analysis</w:t>
-      </w:r>
+        <w:t>line relationship between production and exports. In the result of the test </w:t>
+      </w:r>
+      <w:r>
+        <w:rPr>
+          <w:rFonts w:ascii="Times New Roman" w:eastAsia="Times New Roman" w:hAnsi="Times New Roman" w:cs="Times New Roman"/>
+          <w:color w:val="222222"/>
+          <w:kern w:val="0"/>
+          <w:sz w:val="26"/>
+          <w:lang/>
+          <w14:ligatures w14:val="none"/>
+        </w:rPr>
+        <w:t xml:space="preserve">both variables are continuous and normally distributed and hence this is suitable. Correlation coefficient (r = 0.881) indicates that there is a strong positive relationship, 95% confidence </w:t>
+      </w:r>
+      <w:r>
+        <w:rPr>
+          <w:rFonts w:ascii="Times New Roman" w:eastAsia="Times New Roman" w:hAnsi="Times New Roman" w:cs="Times New Roman"/>
+          <w:color w:val="222222"/>
+          <w:kern w:val="0"/>
+          <w:sz w:val="26"/>
+          <w:lang/>
+          <w14:ligatures w14:val="none"/>
+        </w:rPr>
+        <w:lastRenderedPageBreak/>
+        <w:t>interval (0.244-0.987) and p-value (0.020) of which is not significant enough to reject the null hypothesis.</w:t>
+      </w:r>
+    </w:p>
+    <w:p>
+      <w:pPr>
+        <w:pStyle w:val="ListParagraph"/>
+        <w:ind w:left="1440" w:hanging="720"/>
+        <w:rPr>
+          <w:rFonts w:ascii="Times New Roman" w:eastAsia="Times New Roman" w:hAnsi="Times New Roman" w:cs="Times New Roman"/>
+        </w:rPr>
+      </w:pPr>
     </w:p>
     <w:p>
       <w:pPr>
@@ -3002,13 +3090,14 @@
           <w:rFonts w:ascii="Times New Roman" w:eastAsia="Times New Roman" w:hAnsi="Times New Roman" w:cs="Times New Roman"/>
           <w:i/>
           <w:iCs/>
-        </w:rPr>
-      </w:pPr>
-      <w:r>
-        <w:rPr>
-          <w:rFonts w:ascii="Times New Roman" w:eastAsia="Times New Roman" w:hAnsi="Times New Roman" w:cs="Times New Roman"/>
-        </w:rPr>
-        <w:t>Statistical test used to test the hypotheses and output</w:t>
+          <w:highlight w:val="yellow"/>
+        </w:rPr>
+      </w:pPr>
+      <w:r>
+        <w:rPr>
+          <w:rFonts w:ascii="Times New Roman" w:eastAsia="Times New Roman" w:hAnsi="Times New Roman" w:cs="Times New Roman"/>
+        </w:rPr>
+        <w:t>The null hypothesis is rejected /not rejected based on the p-value</w:t>
       </w:r>
       <w:r>
         <w:rPr>
@@ -3022,142 +3111,7 @@
           <w:b/>
           <w:bCs/>
         </w:rPr>
-        <w:t>75 words)</w:t>
-      </w:r>
-      <w:r>
-        <w:rPr>
-          <w:rFonts w:ascii="Times New Roman" w:eastAsia="Times New Roman" w:hAnsi="Times New Roman" w:cs="Times New Roman"/>
-        </w:rPr>
-        <w:t xml:space="preserve"> </w:t>
-      </w:r>
-    </w:p>
-    <w:p>
-      <w:pPr>
-        <w:pStyle w:val="ListParagraph"/>
-        <w:numPr>
-          <w:ilvl w:val="0"/>
-          <w:numId w:val="20"/>
-        </w:numPr>
-        <w:rPr>
-          <w:rFonts w:ascii="Times New Roman" w:eastAsia="Times New Roman" w:hAnsi="Times New Roman" w:cs="Times New Roman"/>
-          <w:i/>
-          <w:iCs/>
-          <w:highlight w:val="yellow"/>
-        </w:rPr>
-      </w:pPr>
-      <w:r>
-        <w:rPr>
-          <w:rFonts w:ascii="Times New Roman" w:eastAsia="Times New Roman" w:hAnsi="Times New Roman" w:cs="Times New Roman"/>
-          <w:i/>
-          <w:iCs/>
-          <w:highlight w:val="yellow"/>
-        </w:rPr>
-        <w:t>E</w:t>
-      </w:r>
-      <w:r>
-        <w:rPr>
-          <w:rFonts w:ascii="Times New Roman" w:eastAsia="Times New Roman" w:hAnsi="Times New Roman" w:cs="Times New Roman"/>
-          <w:i/>
-          <w:iCs/>
-          <w:highlight w:val="yellow"/>
-        </w:rPr>
-        <w:t xml:space="preserve">xplain the choice of </w:t>
-      </w:r>
-      <w:r>
-        <w:rPr>
-          <w:rFonts w:ascii="Times New Roman" w:eastAsia="Times New Roman" w:hAnsi="Times New Roman" w:cs="Times New Roman"/>
-          <w:i/>
-          <w:iCs/>
-          <w:highlight w:val="yellow"/>
-        </w:rPr>
-        <w:t xml:space="preserve">the </w:t>
-      </w:r>
-      <w:r>
-        <w:rPr>
-          <w:rFonts w:ascii="Times New Roman" w:eastAsia="Times New Roman" w:hAnsi="Times New Roman" w:cs="Times New Roman"/>
-          <w:i/>
-          <w:iCs/>
-          <w:highlight w:val="yellow"/>
-        </w:rPr>
-        <w:t xml:space="preserve">statistical </w:t>
-      </w:r>
-      <w:r>
-        <w:rPr>
-          <w:rFonts w:ascii="Times New Roman" w:eastAsia="Times New Roman" w:hAnsi="Times New Roman" w:cs="Times New Roman"/>
-          <w:i/>
-          <w:iCs/>
-          <w:highlight w:val="yellow"/>
-        </w:rPr>
-        <w:t>test.</w:t>
-      </w:r>
-      <w:r>
-        <w:rPr>
-          <w:rFonts w:ascii="Times New Roman" w:eastAsia="Times New Roman" w:hAnsi="Times New Roman" w:cs="Times New Roman"/>
-          <w:i/>
-          <w:iCs/>
-        </w:rPr>
-        <w:t xml:space="preserve"> </w:t>
-      </w:r>
-    </w:p>
-    <w:p>
-      <w:pPr>
-        <w:pStyle w:val="ListParagraph"/>
-        <w:numPr>
-          <w:ilvl w:val="0"/>
-          <w:numId w:val="20"/>
-        </w:numPr>
-        <w:rPr>
-          <w:rFonts w:ascii="Times New Roman" w:eastAsia="Times New Roman" w:hAnsi="Times New Roman" w:cs="Times New Roman"/>
-          <w:i/>
-          <w:iCs/>
-          <w:highlight w:val="yellow"/>
-        </w:rPr>
-      </w:pPr>
-      <w:r>
-        <w:rPr>
-          <w:rFonts w:ascii="Times New Roman" w:eastAsia="Times New Roman" w:hAnsi="Times New Roman" w:cs="Times New Roman"/>
-          <w:i/>
-          <w:iCs/>
-          <w:highlight w:val="yellow"/>
-        </w:rPr>
-        <w:t>Make sure the test is appropriate for the RQ and data.</w:t>
-      </w:r>
-    </w:p>
-    <w:p>
-      <w:pPr>
-        <w:pStyle w:val="ListParagraph"/>
-        <w:ind w:left="1440" w:hanging="720"/>
-        <w:rPr>
-          <w:rFonts w:ascii="Times New Roman" w:eastAsia="Times New Roman" w:hAnsi="Times New Roman" w:cs="Times New Roman"/>
-        </w:rPr>
-      </w:pPr>
-    </w:p>
-    <w:p>
-      <w:pPr>
-        <w:pStyle w:val="ListParagraph"/>
-        <w:numPr>
-          <w:ilvl w:val="1"/>
-          <w:numId w:val="32"/>
-        </w:numPr>
-        <w:ind w:hanging="720"/>
-        <w:rPr>
-          <w:rFonts w:ascii="Times New Roman" w:eastAsia="Times New Roman" w:hAnsi="Times New Roman" w:cs="Times New Roman"/>
-          <w:i/>
-          <w:iCs/>
-          <w:highlight w:val="yellow"/>
-        </w:rPr>
-      </w:pPr>
-      <w:r>
-        <w:rPr>
-          <w:rFonts w:ascii="Times New Roman" w:eastAsia="Times New Roman" w:hAnsi="Times New Roman" w:cs="Times New Roman"/>
-        </w:rPr>
-        <w:t>The null hypothesis is rejected /not rejected based on the p-value</w:t>
-      </w:r>
-      <w:r>
-        <w:rPr>
-          <w:rFonts w:ascii="Times New Roman" w:eastAsia="Times New Roman" w:hAnsi="Times New Roman" w:cs="Times New Roman"/>
-        </w:rPr>
-        <w:t xml:space="preserve"> (</w:t>
+        <w:t>10</w:t>
       </w:r>
       <w:r>
         <w:rPr>
@@ -3165,14 +3119,6 @@
           <w:b/>
           <w:bCs/>
         </w:rPr>
-        <w:t>10</w:t>
-      </w:r>
-      <w:r>
-        <w:rPr>
-          <w:rFonts w:ascii="Times New Roman" w:eastAsia="Times New Roman" w:hAnsi="Times New Roman" w:cs="Times New Roman"/>
-          <w:b/>
-          <w:bCs/>
-        </w:rPr>
         <w:t>0 words)</w:t>
       </w:r>
       <w:r>
@@ -3202,7 +3148,6 @@
         <w:rPr>
           <w:rFonts w:ascii="Times New Roman" w:eastAsia="Times New Roman" w:hAnsi="Times New Roman" w:cs="Times New Roman"/>
         </w:rPr>
-        <w:lastRenderedPageBreak/>
         <w:t xml:space="preserve"> </w:t>
       </w:r>
     </w:p>

</xml_diff>